<commit_message>
added next version of the word document
</commit_message>
<xml_diff>
--- a/Moodlight User Manual.docx
+++ b/Moodlight User Manual.docx
@@ -2,85 +2,14 @@
 <file path=word/document.xml><?xml version="1.0" encoding="utf-8"?>
 <w:document xmlns:wpc="http://schemas.microsoft.com/office/word/2010/wordprocessingCanvas" xmlns:mo="http://schemas.microsoft.com/office/mac/office/2008/main" xmlns:mc="http://schemas.openxmlformats.org/markup-compatibility/2006" xmlns:mv="urn:schemas-microsoft-com:mac:vml" xmlns:o="urn:schemas-microsoft-com:office:office" xmlns:r="http://schemas.openxmlformats.org/officeDocument/2006/relationships" xmlns:m="http://schemas.openxmlformats.org/officeDocument/2006/math" xmlns:v="urn:schemas-microsoft-com:vml" xmlns:wp14="http://schemas.microsoft.com/office/word/2010/wordprocessingDrawing" xmlns:wp="http://schemas.openxmlformats.org/drawingml/2006/wordprocessingDrawing" xmlns:w10="urn:schemas-microsoft-com:office:word" xmlns:w="http://schemas.openxmlformats.org/wordprocessingml/2006/main" xmlns:w14="http://schemas.microsoft.com/office/word/2010/wordml" xmlns:w15="http://schemas.microsoft.com/office/word/2012/wordml" xmlns:wpg="http://schemas.microsoft.com/office/word/2010/wordprocessingGroup" xmlns:wpi="http://schemas.microsoft.com/office/word/2010/wordprocessingInk" xmlns:wne="http://schemas.microsoft.com/office/word/2006/wordml" xmlns:wps="http://schemas.microsoft.com/office/word/2010/wordprocessingShape" mc:Ignorable="w14 w15 wp14">
   <w:body>
-    <w:p>
-      <w:pPr>
-        <w:widowControl w:val="0"/>
-        <w:autoSpaceDE w:val="0"/>
-        <w:autoSpaceDN w:val="0"/>
-        <w:adjustRightInd w:val="0"/>
-        <w:rPr>
-          <w:rFonts w:ascii="Helvetica Neue" w:hAnsi="Helvetica Neue" w:cs="Helvetica Neue"/>
-          <w:color w:val="606060"/>
-          <w:sz w:val="26"/>
-          <w:szCs w:val="26"/>
-        </w:rPr>
-      </w:pPr>
-    </w:p>
-    <w:p>
-      <w:pPr>
-        <w:widowControl w:val="0"/>
-        <w:autoSpaceDE w:val="0"/>
-        <w:autoSpaceDN w:val="0"/>
-        <w:adjustRightInd w:val="0"/>
-        <w:rPr>
-          <w:rFonts w:ascii="Helvetica Neue" w:hAnsi="Helvetica Neue" w:cs="Helvetica Neue"/>
-          <w:color w:val="606060"/>
-          <w:sz w:val="26"/>
-          <w:szCs w:val="26"/>
-        </w:rPr>
-      </w:pPr>
-    </w:p>
-    <w:p>
-      <w:pPr>
-        <w:widowControl w:val="0"/>
-        <w:autoSpaceDE w:val="0"/>
-        <w:autoSpaceDN w:val="0"/>
-        <w:adjustRightInd w:val="0"/>
-        <w:rPr>
-          <w:rFonts w:ascii="Helvetica Neue" w:hAnsi="Helvetica Neue" w:cs="Helvetica Neue"/>
-          <w:color w:val="606060"/>
-          <w:sz w:val="26"/>
-          <w:szCs w:val="26"/>
-        </w:rPr>
-      </w:pPr>
-    </w:p>
-    <w:p>
-      <w:pPr>
-        <w:widowControl w:val="0"/>
-        <w:autoSpaceDE w:val="0"/>
-        <w:autoSpaceDN w:val="0"/>
-        <w:adjustRightInd w:val="0"/>
-        <w:rPr>
-          <w:rFonts w:ascii="Helvetica Neue" w:hAnsi="Helvetica Neue" w:cs="Helvetica Neue"/>
-          <w:color w:val="606060"/>
-          <w:sz w:val="26"/>
-          <w:szCs w:val="26"/>
-        </w:rPr>
-      </w:pPr>
-    </w:p>
-    <w:p>
-      <w:pPr>
-        <w:widowControl w:val="0"/>
-        <w:autoSpaceDE w:val="0"/>
-        <w:autoSpaceDN w:val="0"/>
-        <w:adjustRightInd w:val="0"/>
-        <w:rPr>
-          <w:rFonts w:ascii="Helvetica Neue" w:hAnsi="Helvetica Neue" w:cs="Helvetica Neue"/>
-          <w:color w:val="606060"/>
-          <w:sz w:val="26"/>
-          <w:szCs w:val="26"/>
-        </w:rPr>
-      </w:pPr>
-    </w:p>
-    <w:p>
-      <w:pPr>
-        <w:widowControl w:val="0"/>
-        <w:autoSpaceDE w:val="0"/>
-        <w:autoSpaceDN w:val="0"/>
-        <w:adjustRightInd w:val="0"/>
+    <w:p/>
+    <w:p/>
+    <w:p/>
+    <w:p/>
+    <w:p>
+      <w:pPr>
         <w:jc w:val="center"/>
         <w:rPr>
-          <w:rFonts w:ascii="Helvetica Neue" w:hAnsi="Helvetica Neue" w:cs="Helvetica Neue"/>
           <w:b/>
           <w:bCs/>
           <w:color w:val="313131"/>
@@ -91,7 +20,6 @@
       <w:proofErr w:type="spellStart"/>
       <w:r>
         <w:rPr>
-          <w:rFonts w:ascii="Helvetica Neue" w:hAnsi="Helvetica Neue" w:cs="Helvetica Neue"/>
           <w:b/>
           <w:bCs/>
           <w:color w:val="313131"/>
@@ -103,7 +31,6 @@
       <w:proofErr w:type="spellEnd"/>
       <w:r>
         <w:rPr>
-          <w:rFonts w:ascii="Helvetica Neue" w:hAnsi="Helvetica Neue" w:cs="Helvetica Neue"/>
           <w:b/>
           <w:bCs/>
           <w:color w:val="313131"/>
@@ -113,63 +40,20 @@
         <w:t xml:space="preserve"> User Manual</w:t>
       </w:r>
     </w:p>
-    <w:p>
-      <w:pPr>
-        <w:widowControl w:val="0"/>
-        <w:autoSpaceDE w:val="0"/>
-        <w:autoSpaceDN w:val="0"/>
-        <w:adjustRightInd w:val="0"/>
-        <w:rPr>
-          <w:rFonts w:ascii="Helvetica Neue" w:hAnsi="Helvetica Neue" w:cs="Helvetica Neue"/>
-          <w:color w:val="606060"/>
-          <w:sz w:val="26"/>
-          <w:szCs w:val="26"/>
-        </w:rPr>
-      </w:pPr>
-    </w:p>
-    <w:p>
-      <w:pPr>
-        <w:widowControl w:val="0"/>
-        <w:autoSpaceDE w:val="0"/>
-        <w:autoSpaceDN w:val="0"/>
-        <w:adjustRightInd w:val="0"/>
-        <w:rPr>
-          <w:rFonts w:ascii="Helvetica Neue" w:hAnsi="Helvetica Neue" w:cs="Helvetica Neue"/>
-          <w:color w:val="606060"/>
-          <w:sz w:val="26"/>
-          <w:szCs w:val="26"/>
-        </w:rPr>
-      </w:pPr>
-    </w:p>
-    <w:p>
-      <w:pPr>
-        <w:widowControl w:val="0"/>
-        <w:autoSpaceDE w:val="0"/>
-        <w:autoSpaceDN w:val="0"/>
-        <w:adjustRightInd w:val="0"/>
-        <w:rPr>
-          <w:rFonts w:ascii="Helvetica Neue" w:hAnsi="Helvetica Neue" w:cs="Helvetica Neue"/>
-          <w:color w:val="606060"/>
-          <w:sz w:val="26"/>
-          <w:szCs w:val="26"/>
-        </w:rPr>
-      </w:pPr>
-      <w:r>
-        <w:rPr>
-          <w:rFonts w:ascii="Helvetica Neue" w:hAnsi="Helvetica Neue" w:cs="Helvetica Neue"/>
+    <w:p/>
+    <w:p>
+      <w:r>
+        <w:rPr>
           <w:noProof/>
-          <w:color w:val="606060"/>
-          <w:sz w:val="26"/>
-          <w:szCs w:val="26"/>
         </w:rPr>
         <w:drawing>
-          <wp:anchor distT="0" distB="0" distL="114300" distR="114300" simplePos="0" relativeHeight="251670528" behindDoc="0" locked="0" layoutInCell="1" allowOverlap="1" wp14:anchorId="6A0ECCB6" wp14:editId="326EA733">
+          <wp:anchor distT="0" distB="0" distL="114300" distR="114300" simplePos="0" relativeHeight="251670528" behindDoc="0" locked="0" layoutInCell="1" allowOverlap="1" wp14:anchorId="6A0ECCB6" wp14:editId="06DDF769">
             <wp:simplePos x="0" y="0"/>
             <wp:positionH relativeFrom="margin">
-              <wp:posOffset>1776730</wp:posOffset>
+              <wp:posOffset>1778635</wp:posOffset>
             </wp:positionH>
             <wp:positionV relativeFrom="margin">
-              <wp:posOffset>3098800</wp:posOffset>
+              <wp:posOffset>2418715</wp:posOffset>
             </wp:positionV>
             <wp:extent cx="1799590" cy="1831340"/>
             <wp:effectExtent l="0" t="0" r="3810" b="0"/>
@@ -220,33 +104,307 @@
         </w:drawing>
       </w:r>
     </w:p>
+    <w:p/>
+    <w:p/>
+    <w:p/>
+    <w:p/>
+    <w:p/>
+    <w:p/>
+    <w:p/>
+    <w:p/>
+    <w:p/>
+    <w:p/>
+    <w:p>
+      <w:r>
+        <w:rPr>
+          <w:noProof/>
+          <w:sz w:val="40"/>
+        </w:rPr>
+        <mc:AlternateContent>
+          <mc:Choice Requires="wps">
+            <w:drawing>
+              <wp:anchor distT="0" distB="0" distL="114300" distR="114300" simplePos="0" relativeHeight="251671552" behindDoc="0" locked="0" layoutInCell="1" allowOverlap="1" wp14:anchorId="7997C8E2" wp14:editId="0A2CF59E">
+                <wp:simplePos x="0" y="0"/>
+                <wp:positionH relativeFrom="column">
+                  <wp:posOffset>-282212</wp:posOffset>
+                </wp:positionH>
+                <wp:positionV relativeFrom="paragraph">
+                  <wp:posOffset>115479</wp:posOffset>
+                </wp:positionV>
+                <wp:extent cx="6282418" cy="2523671"/>
+                <wp:effectExtent l="0" t="0" r="17145" b="16510"/>
+                <wp:wrapNone/>
+                <wp:docPr id="12" name="Rectangle 12"/>
+                <wp:cNvGraphicFramePr/>
+                <a:graphic xmlns:a="http://schemas.openxmlformats.org/drawingml/2006/main">
+                  <a:graphicData uri="http://schemas.microsoft.com/office/word/2010/wordprocessingShape">
+                    <wps:wsp>
+                      <wps:cNvSpPr/>
+                      <wps:spPr>
+                        <a:xfrm>
+                          <a:off x="0" y="0"/>
+                          <a:ext cx="6282418" cy="2523671"/>
+                        </a:xfrm>
+                        <a:prstGeom prst="rect">
+                          <a:avLst/>
+                        </a:prstGeom>
+                        <a:noFill/>
+                      </wps:spPr>
+                      <wps:style>
+                        <a:lnRef idx="2">
+                          <a:schemeClr val="dk1"/>
+                        </a:lnRef>
+                        <a:fillRef idx="1">
+                          <a:schemeClr val="lt1"/>
+                        </a:fillRef>
+                        <a:effectRef idx="0">
+                          <a:schemeClr val="dk1"/>
+                        </a:effectRef>
+                        <a:fontRef idx="minor">
+                          <a:schemeClr val="dk1"/>
+                        </a:fontRef>
+                      </wps:style>
+                      <wps:bodyPr rot="0" spcFirstLastPara="0" vertOverflow="overflow" horzOverflow="overflow" vert="horz" wrap="square" lIns="91440" tIns="45720" rIns="91440" bIns="45720" numCol="1" spcCol="0" rtlCol="0" fromWordArt="0" anchor="ctr" anchorCtr="0" forceAA="0" compatLnSpc="1">
+                        <a:prstTxWarp prst="textNoShape">
+                          <a:avLst/>
+                        </a:prstTxWarp>
+                        <a:noAutofit/>
+                      </wps:bodyPr>
+                    </wps:wsp>
+                  </a:graphicData>
+                </a:graphic>
+                <wp14:sizeRelH relativeFrom="margin">
+                  <wp14:pctWidth>0</wp14:pctWidth>
+                </wp14:sizeRelH>
+                <wp14:sizeRelV relativeFrom="margin">
+                  <wp14:pctHeight>0</wp14:pctHeight>
+                </wp14:sizeRelV>
+              </wp:anchor>
+            </w:drawing>
+          </mc:Choice>
+          <mc:Fallback>
+            <w:pict>
+              <v:rect w14:anchorId="26A00B55" id="Rectangle 12" o:spid="_x0000_s1026" style="position:absolute;margin-left:-22.2pt;margin-top:9.1pt;width:494.7pt;height:198.7pt;z-index:251671552;visibility:visible;mso-wrap-style:square;mso-width-percent:0;mso-height-percent:0;mso-wrap-distance-left:9pt;mso-wrap-distance-top:0;mso-wrap-distance-right:9pt;mso-wrap-distance-bottom:0;mso-position-horizontal:absolute;mso-position-horizontal-relative:text;mso-position-vertical:absolute;mso-position-vertical-relative:text;mso-width-percent:0;mso-height-percent:0;mso-width-relative:margin;mso-height-relative:margin;v-text-anchor:middle" o:gfxdata="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" filled="f" strokecolor="black [3200]" strokeweight="1pt"/>
+            </w:pict>
+          </mc:Fallback>
+        </mc:AlternateContent>
+      </w:r>
+    </w:p>
+    <w:p>
+      <w:pPr>
+        <w:pStyle w:val="Heading1"/>
+      </w:pPr>
+      <w:bookmarkStart w:id="0" w:name="_Toc482966750"/>
+      <w:r>
+        <w:rPr>
+          <w:sz w:val="40"/>
+        </w:rPr>
+        <w:t>Quick start Guide</w:t>
+      </w:r>
+      <w:bookmarkEnd w:id="0"/>
+    </w:p>
     <w:p>
       <w:pPr>
         <w:widowControl w:val="0"/>
+        <w:numPr>
+          <w:ilvl w:val="0"/>
+          <w:numId w:val="1"/>
+        </w:numPr>
         <w:autoSpaceDE w:val="0"/>
         <w:autoSpaceDN w:val="0"/>
         <w:adjustRightInd w:val="0"/>
-        <w:rPr>
-          <w:rFonts w:ascii="Helvetica Neue" w:hAnsi="Helvetica Neue" w:cs="Helvetica Neue"/>
-          <w:color w:val="606060"/>
-          <w:sz w:val="26"/>
-          <w:szCs w:val="26"/>
-        </w:rPr>
-      </w:pPr>
+        <w:ind w:left="426" w:hanging="426"/>
+        <w:rPr>
+          <w:rFonts w:ascii="Helvetica Neue" w:hAnsi="Helvetica Neue" w:cs="Helvetica Neue"/>
+          <w:color w:val="606060"/>
+          <w:sz w:val="26"/>
+          <w:szCs w:val="26"/>
+        </w:rPr>
+      </w:pPr>
+      <w:r>
+        <w:rPr>
+          <w:rFonts w:ascii="Helvetica Neue" w:hAnsi="Helvetica Neue" w:cs="Helvetica Neue"/>
+          <w:color w:val="606060"/>
+          <w:sz w:val="26"/>
+          <w:szCs w:val="26"/>
+        </w:rPr>
+        <w:t>Connect the power plug to your wall outlet.</w:t>
+      </w:r>
     </w:p>
     <w:p>
       <w:pPr>
         <w:widowControl w:val="0"/>
+        <w:numPr>
+          <w:ilvl w:val="0"/>
+          <w:numId w:val="1"/>
+        </w:numPr>
         <w:autoSpaceDE w:val="0"/>
         <w:autoSpaceDN w:val="0"/>
         <w:adjustRightInd w:val="0"/>
-        <w:rPr>
-          <w:rFonts w:ascii="Helvetica Neue" w:hAnsi="Helvetica Neue" w:cs="Helvetica Neue"/>
-          <w:color w:val="606060"/>
-          <w:sz w:val="26"/>
-          <w:szCs w:val="26"/>
-        </w:rPr>
-      </w:pPr>
+        <w:ind w:left="426" w:hanging="426"/>
+        <w:rPr>
+          <w:rFonts w:ascii="Helvetica Neue" w:hAnsi="Helvetica Neue" w:cs="Helvetica Neue"/>
+          <w:color w:val="606060"/>
+          <w:sz w:val="26"/>
+          <w:szCs w:val="26"/>
+        </w:rPr>
+      </w:pPr>
+      <w:r>
+        <w:rPr>
+          <w:rFonts w:ascii="Helvetica Neue" w:hAnsi="Helvetica Neue" w:cs="Helvetica Neue"/>
+          <w:color w:val="606060"/>
+          <w:sz w:val="26"/>
+          <w:szCs w:val="26"/>
+        </w:rPr>
+        <w:t xml:space="preserve">Install the </w:t>
+      </w:r>
+      <w:proofErr w:type="spellStart"/>
+      <w:r>
+        <w:rPr>
+          <w:rFonts w:ascii="Helvetica Neue" w:hAnsi="Helvetica Neue" w:cs="Helvetica Neue"/>
+          <w:color w:val="606060"/>
+          <w:sz w:val="26"/>
+          <w:szCs w:val="26"/>
+        </w:rPr>
+        <w:t>Moodlight</w:t>
+      </w:r>
+      <w:proofErr w:type="spellEnd"/>
+      <w:r>
+        <w:rPr>
+          <w:rFonts w:ascii="Helvetica Neue" w:hAnsi="Helvetica Neue" w:cs="Helvetica Neue"/>
+          <w:color w:val="606060"/>
+          <w:sz w:val="26"/>
+          <w:szCs w:val="26"/>
+        </w:rPr>
+        <w:t xml:space="preserve"> app to your Android smart phone.</w:t>
+      </w:r>
+    </w:p>
+    <w:p>
+      <w:pPr>
+        <w:widowControl w:val="0"/>
+        <w:numPr>
+          <w:ilvl w:val="0"/>
+          <w:numId w:val="1"/>
+        </w:numPr>
+        <w:tabs>
+          <w:tab w:val="left" w:pos="426"/>
+        </w:tabs>
+        <w:autoSpaceDE w:val="0"/>
+        <w:autoSpaceDN w:val="0"/>
+        <w:adjustRightInd w:val="0"/>
+        <w:ind w:left="426" w:hanging="426"/>
+        <w:rPr>
+          <w:rFonts w:ascii="Helvetica Neue" w:hAnsi="Helvetica Neue" w:cs="Helvetica Neue"/>
+          <w:color w:val="606060"/>
+          <w:sz w:val="26"/>
+          <w:szCs w:val="26"/>
+        </w:rPr>
+      </w:pPr>
+      <w:r>
+        <w:rPr>
+          <w:rFonts w:ascii="Helvetica Neue" w:hAnsi="Helvetica Neue" w:cs="Helvetica Neue"/>
+          <w:color w:val="606060"/>
+          <w:sz w:val="26"/>
+          <w:szCs w:val="26"/>
+        </w:rPr>
+        <w:t xml:space="preserve">Connect the </w:t>
+      </w:r>
+      <w:proofErr w:type="spellStart"/>
+      <w:r>
+        <w:rPr>
+          <w:rFonts w:ascii="Helvetica Neue" w:hAnsi="Helvetica Neue" w:cs="Helvetica Neue"/>
+          <w:color w:val="606060"/>
+          <w:sz w:val="26"/>
+          <w:szCs w:val="26"/>
+        </w:rPr>
+        <w:t>Moodlight</w:t>
+      </w:r>
+      <w:proofErr w:type="spellEnd"/>
+      <w:r>
+        <w:rPr>
+          <w:rFonts w:ascii="Helvetica Neue" w:hAnsi="Helvetica Neue" w:cs="Helvetica Neue"/>
+          <w:color w:val="606060"/>
+          <w:sz w:val="26"/>
+          <w:szCs w:val="26"/>
+        </w:rPr>
+        <w:t xml:space="preserve"> via Bluetooth in the general settings section of the Android phone.</w:t>
+      </w:r>
+    </w:p>
+    <w:p>
+      <w:pPr>
+        <w:widowControl w:val="0"/>
+        <w:numPr>
+          <w:ilvl w:val="0"/>
+          <w:numId w:val="1"/>
+        </w:numPr>
+        <w:autoSpaceDE w:val="0"/>
+        <w:autoSpaceDN w:val="0"/>
+        <w:adjustRightInd w:val="0"/>
+        <w:ind w:left="426" w:hanging="426"/>
+        <w:rPr>
+          <w:rFonts w:ascii="Helvetica Neue" w:hAnsi="Helvetica Neue" w:cs="Helvetica Neue"/>
+          <w:color w:val="606060"/>
+          <w:sz w:val="26"/>
+          <w:szCs w:val="26"/>
+        </w:rPr>
+      </w:pPr>
+      <w:r>
+        <w:rPr>
+          <w:rFonts w:ascii="Helvetica Neue" w:hAnsi="Helvetica Neue" w:cs="Helvetica Neue"/>
+          <w:color w:val="606060"/>
+          <w:sz w:val="26"/>
+          <w:szCs w:val="26"/>
+        </w:rPr>
+        <w:t xml:space="preserve">Control the </w:t>
+      </w:r>
+      <w:proofErr w:type="spellStart"/>
+      <w:r>
+        <w:rPr>
+          <w:rFonts w:ascii="Helvetica Neue" w:hAnsi="Helvetica Neue" w:cs="Helvetica Neue"/>
+          <w:color w:val="606060"/>
+          <w:sz w:val="26"/>
+          <w:szCs w:val="26"/>
+        </w:rPr>
+        <w:t>Moodlight</w:t>
+      </w:r>
+      <w:proofErr w:type="spellEnd"/>
+      <w:r>
+        <w:rPr>
+          <w:rFonts w:ascii="Helvetica Neue" w:hAnsi="Helvetica Neue" w:cs="Helvetica Neue"/>
+          <w:color w:val="606060"/>
+          <w:sz w:val="26"/>
+          <w:szCs w:val="26"/>
+        </w:rPr>
+        <w:t xml:space="preserve"> via app.</w:t>
+      </w:r>
+    </w:p>
+    <w:p>
+      <w:pPr>
+        <w:widowControl w:val="0"/>
+        <w:numPr>
+          <w:ilvl w:val="0"/>
+          <w:numId w:val="1"/>
+        </w:numPr>
+        <w:autoSpaceDE w:val="0"/>
+        <w:autoSpaceDN w:val="0"/>
+        <w:adjustRightInd w:val="0"/>
+        <w:ind w:left="426" w:hanging="426"/>
+        <w:rPr>
+          <w:rFonts w:ascii="Helvetica Neue" w:hAnsi="Helvetica Neue" w:cs="Helvetica Neue"/>
+          <w:color w:val="606060"/>
+          <w:sz w:val="26"/>
+          <w:szCs w:val="26"/>
+        </w:rPr>
+      </w:pPr>
+      <w:r>
+        <w:rPr>
+          <w:rFonts w:ascii="Helvetica Neue" w:hAnsi="Helvetica Neue" w:cs="Helvetica Neue"/>
+          <w:color w:val="606060"/>
+          <w:sz w:val="26"/>
+          <w:szCs w:val="26"/>
+        </w:rPr>
+        <w:t>Enjoy the unique star projection.</w:t>
+      </w:r>
     </w:p>
     <w:p>
       <w:pPr>
@@ -291,11 +449,22 @@
         <w:p>
           <w:pPr>
             <w:pStyle w:val="TOCHeading"/>
+            <w:rPr>
+              <w:rFonts w:ascii="Calibri" w:hAnsi="Calibri"/>
+              <w:b/>
+              <w:sz w:val="36"/>
+            </w:rPr>
           </w:pPr>
           <w:r>
+            <w:rPr>
+              <w:rFonts w:ascii="Calibri" w:hAnsi="Calibri"/>
+              <w:b/>
+              <w:sz w:val="36"/>
+            </w:rPr>
             <w:t>Table of Contents</w:t>
           </w:r>
         </w:p>
+        <w:p/>
         <w:p>
           <w:pPr>
             <w:pStyle w:val="TOC1"/>
@@ -326,12 +495,83 @@
             </w:rPr>
             <w:fldChar w:fldCharType="separate"/>
           </w:r>
-          <w:hyperlink w:anchor="_Toc482956090" w:history="1">
+          <w:hyperlink w:anchor="_Toc482966750" w:history="1">
             <w:r>
               <w:rPr>
                 <w:rStyle w:val="Hyperlink"/>
                 <w:noProof/>
               </w:rPr>
+              <w:t>Quick start Guide</w:t>
+            </w:r>
+            <w:r>
+              <w:rPr>
+                <w:noProof/>
+                <w:webHidden/>
+              </w:rPr>
+              <w:tab/>
+            </w:r>
+            <w:r>
+              <w:rPr>
+                <w:noProof/>
+                <w:webHidden/>
+              </w:rPr>
+              <w:fldChar w:fldCharType="begin"/>
+            </w:r>
+            <w:r>
+              <w:rPr>
+                <w:noProof/>
+                <w:webHidden/>
+              </w:rPr>
+              <w:instrText xml:space="preserve"> PAGEREF _Toc482966750 \h </w:instrText>
+            </w:r>
+            <w:r>
+              <w:rPr>
+                <w:noProof/>
+                <w:webHidden/>
+              </w:rPr>
+            </w:r>
+            <w:r>
+              <w:rPr>
+                <w:noProof/>
+                <w:webHidden/>
+              </w:rPr>
+              <w:fldChar w:fldCharType="separate"/>
+            </w:r>
+            <w:r>
+              <w:rPr>
+                <w:noProof/>
+                <w:webHidden/>
+              </w:rPr>
+              <w:t>1</w:t>
+            </w:r>
+            <w:r>
+              <w:rPr>
+                <w:noProof/>
+                <w:webHidden/>
+              </w:rPr>
+              <w:fldChar w:fldCharType="end"/>
+            </w:r>
+          </w:hyperlink>
+        </w:p>
+        <w:p>
+          <w:pPr>
+            <w:pStyle w:val="TOC1"/>
+            <w:tabs>
+              <w:tab w:val="right" w:leader="dot" w:pos="9056"/>
+            </w:tabs>
+            <w:rPr>
+              <w:rFonts w:eastAsiaTheme="minorEastAsia"/>
+              <w:b w:val="0"/>
+              <w:bCs w:val="0"/>
+              <w:noProof/>
+            </w:rPr>
+          </w:pPr>
+          <w:hyperlink w:anchor="_Toc482966751" w:history="1">
+            <w:r>
+              <w:rPr>
+                <w:rStyle w:val="Hyperlink"/>
+                <w:noProof/>
+              </w:rPr>
               <w:t>Getting started</w:t>
             </w:r>
             <w:r>
@@ -353,7 +593,78 @@
                 <w:noProof/>
                 <w:webHidden/>
               </w:rPr>
-              <w:instrText xml:space="preserve"> PAGEREF _Toc482956090 \h </w:instrText>
+              <w:instrText xml:space="preserve"> PAGEREF _Toc482966751 \h </w:instrText>
+            </w:r>
+            <w:r>
+              <w:rPr>
+                <w:noProof/>
+                <w:webHidden/>
+              </w:rPr>
+            </w:r>
+            <w:r>
+              <w:rPr>
+                <w:noProof/>
+                <w:webHidden/>
+              </w:rPr>
+              <w:fldChar w:fldCharType="separate"/>
+            </w:r>
+            <w:r>
+              <w:rPr>
+                <w:noProof/>
+                <w:webHidden/>
+              </w:rPr>
+              <w:t>3</w:t>
+            </w:r>
+            <w:r>
+              <w:rPr>
+                <w:noProof/>
+                <w:webHidden/>
+              </w:rPr>
+              <w:fldChar w:fldCharType="end"/>
+            </w:r>
+          </w:hyperlink>
+        </w:p>
+        <w:p>
+          <w:pPr>
+            <w:pStyle w:val="TOC1"/>
+            <w:tabs>
+              <w:tab w:val="right" w:leader="dot" w:pos="9056"/>
+            </w:tabs>
+            <w:rPr>
+              <w:rFonts w:eastAsiaTheme="minorEastAsia"/>
+              <w:b w:val="0"/>
+              <w:bCs w:val="0"/>
+              <w:noProof/>
+            </w:rPr>
+          </w:pPr>
+          <w:hyperlink w:anchor="_Toc482966752" w:history="1">
+            <w:r>
+              <w:rPr>
+                <w:rStyle w:val="Hyperlink"/>
+                <w:noProof/>
+              </w:rPr>
+              <w:t>Hardware installation guide</w:t>
+            </w:r>
+            <w:r>
+              <w:rPr>
+                <w:noProof/>
+                <w:webHidden/>
+              </w:rPr>
+              <w:tab/>
+            </w:r>
+            <w:r>
+              <w:rPr>
+                <w:noProof/>
+                <w:webHidden/>
+              </w:rPr>
+              <w:fldChar w:fldCharType="begin"/>
+            </w:r>
+            <w:r>
+              <w:rPr>
+                <w:noProof/>
+                <w:webHidden/>
+              </w:rPr>
+              <w:instrText xml:space="preserve"> PAGEREF _Toc482966752 \h </w:instrText>
             </w:r>
             <w:r>
               <w:rPr>
@@ -399,13 +710,13 @@
               <w:szCs w:val="24"/>
             </w:rPr>
           </w:pPr>
-          <w:hyperlink w:anchor="_Toc482956091" w:history="1">
+          <w:hyperlink w:anchor="_Toc482966753" w:history="1">
             <w:r>
               <w:rPr>
                 <w:rStyle w:val="Hyperlink"/>
                 <w:noProof/>
               </w:rPr>
-              <w:t>Quick start Guide</w:t>
+              <w:t>Troubleshooting</w:t>
             </w:r>
             <w:r>
               <w:rPr>
@@ -426,7 +737,7 @@
                 <w:noProof/>
                 <w:webHidden/>
               </w:rPr>
-              <w:instrText xml:space="preserve"> PAGEREF _Toc482956091 \h </w:instrText>
+              <w:instrText xml:space="preserve"> PAGEREF _Toc482966753 \h </w:instrText>
             </w:r>
             <w:r>
               <w:rPr>
@@ -470,13 +781,13 @@
               <w:noProof/>
             </w:rPr>
           </w:pPr>
-          <w:hyperlink w:anchor="_Toc482956092" w:history="1">
+          <w:hyperlink w:anchor="_Toc482966754" w:history="1">
             <w:r>
               <w:rPr>
                 <w:rStyle w:val="Hyperlink"/>
                 <w:noProof/>
               </w:rPr>
-              <w:t>Hardware installation guide</w:t>
+              <w:t>uC user interface</w:t>
             </w:r>
             <w:r>
               <w:rPr>
@@ -497,7 +808,7 @@
                 <w:noProof/>
                 <w:webHidden/>
               </w:rPr>
-              <w:instrText xml:space="preserve"> PAGEREF _Toc482956092 \h </w:instrText>
+              <w:instrText xml:space="preserve"> PAGEREF _Toc482966754 \h </w:instrText>
             </w:r>
             <w:r>
               <w:rPr>
@@ -517,7 +828,220 @@
                 <w:noProof/>
                 <w:webHidden/>
               </w:rPr>
-              <w:t>3</w:t>
+              <w:t>4</w:t>
+            </w:r>
+            <w:r>
+              <w:rPr>
+                <w:noProof/>
+                <w:webHidden/>
+              </w:rPr>
+              <w:fldChar w:fldCharType="end"/>
+            </w:r>
+          </w:hyperlink>
+        </w:p>
+        <w:p>
+          <w:pPr>
+            <w:pStyle w:val="TOC1"/>
+            <w:tabs>
+              <w:tab w:val="right" w:leader="dot" w:pos="9056"/>
+            </w:tabs>
+            <w:rPr>
+              <w:rFonts w:eastAsiaTheme="minorEastAsia"/>
+              <w:b w:val="0"/>
+              <w:bCs w:val="0"/>
+              <w:noProof/>
+            </w:rPr>
+          </w:pPr>
+          <w:hyperlink w:anchor="_Toc482966755" w:history="1">
+            <w:r>
+              <w:rPr>
+                <w:rStyle w:val="Hyperlink"/>
+                <w:noProof/>
+              </w:rPr>
+              <w:t>Installation of Android app</w:t>
+            </w:r>
+            <w:r>
+              <w:rPr>
+                <w:noProof/>
+                <w:webHidden/>
+              </w:rPr>
+              <w:tab/>
+            </w:r>
+            <w:r>
+              <w:rPr>
+                <w:noProof/>
+                <w:webHidden/>
+              </w:rPr>
+              <w:fldChar w:fldCharType="begin"/>
+            </w:r>
+            <w:r>
+              <w:rPr>
+                <w:noProof/>
+                <w:webHidden/>
+              </w:rPr>
+              <w:instrText xml:space="preserve"> PAGEREF _Toc482966755 \h </w:instrText>
+            </w:r>
+            <w:r>
+              <w:rPr>
+                <w:noProof/>
+                <w:webHidden/>
+              </w:rPr>
+            </w:r>
+            <w:r>
+              <w:rPr>
+                <w:noProof/>
+                <w:webHidden/>
+              </w:rPr>
+              <w:fldChar w:fldCharType="separate"/>
+            </w:r>
+            <w:r>
+              <w:rPr>
+                <w:noProof/>
+                <w:webHidden/>
+              </w:rPr>
+              <w:t>6</w:t>
+            </w:r>
+            <w:r>
+              <w:rPr>
+                <w:noProof/>
+                <w:webHidden/>
+              </w:rPr>
+              <w:fldChar w:fldCharType="end"/>
+            </w:r>
+          </w:hyperlink>
+        </w:p>
+        <w:p>
+          <w:pPr>
+            <w:pStyle w:val="TOC1"/>
+            <w:tabs>
+              <w:tab w:val="right" w:leader="dot" w:pos="9056"/>
+            </w:tabs>
+            <w:rPr>
+              <w:rFonts w:eastAsiaTheme="minorEastAsia"/>
+              <w:b w:val="0"/>
+              <w:bCs w:val="0"/>
+              <w:noProof/>
+            </w:rPr>
+          </w:pPr>
+          <w:hyperlink w:anchor="_Toc482966756" w:history="1">
+            <w:r>
+              <w:rPr>
+                <w:rStyle w:val="Hyperlink"/>
+                <w:noProof/>
+              </w:rPr>
+              <w:t>Pairing with smartphone</w:t>
+            </w:r>
+            <w:r>
+              <w:rPr>
+                <w:noProof/>
+                <w:webHidden/>
+              </w:rPr>
+              <w:tab/>
+            </w:r>
+            <w:r>
+              <w:rPr>
+                <w:noProof/>
+                <w:webHidden/>
+              </w:rPr>
+              <w:fldChar w:fldCharType="begin"/>
+            </w:r>
+            <w:r>
+              <w:rPr>
+                <w:noProof/>
+                <w:webHidden/>
+              </w:rPr>
+              <w:instrText xml:space="preserve"> PAGEREF _Toc482966756 \h </w:instrText>
+            </w:r>
+            <w:r>
+              <w:rPr>
+                <w:noProof/>
+                <w:webHidden/>
+              </w:rPr>
+            </w:r>
+            <w:r>
+              <w:rPr>
+                <w:noProof/>
+                <w:webHidden/>
+              </w:rPr>
+              <w:fldChar w:fldCharType="separate"/>
+            </w:r>
+            <w:r>
+              <w:rPr>
+                <w:noProof/>
+                <w:webHidden/>
+              </w:rPr>
+              <w:t>6</w:t>
+            </w:r>
+            <w:r>
+              <w:rPr>
+                <w:noProof/>
+                <w:webHidden/>
+              </w:rPr>
+              <w:fldChar w:fldCharType="end"/>
+            </w:r>
+          </w:hyperlink>
+        </w:p>
+        <w:p>
+          <w:pPr>
+            <w:pStyle w:val="TOC1"/>
+            <w:tabs>
+              <w:tab w:val="right" w:leader="dot" w:pos="9056"/>
+            </w:tabs>
+            <w:rPr>
+              <w:rFonts w:eastAsiaTheme="minorEastAsia"/>
+              <w:b w:val="0"/>
+              <w:bCs w:val="0"/>
+              <w:noProof/>
+            </w:rPr>
+          </w:pPr>
+          <w:hyperlink w:anchor="_Toc482966757" w:history="1">
+            <w:r>
+              <w:rPr>
+                <w:rStyle w:val="Hyperlink"/>
+                <w:noProof/>
+              </w:rPr>
+              <w:t>Android user interface</w:t>
+            </w:r>
+            <w:r>
+              <w:rPr>
+                <w:noProof/>
+                <w:webHidden/>
+              </w:rPr>
+              <w:tab/>
+            </w:r>
+            <w:r>
+              <w:rPr>
+                <w:noProof/>
+                <w:webHidden/>
+              </w:rPr>
+              <w:fldChar w:fldCharType="begin"/>
+            </w:r>
+            <w:r>
+              <w:rPr>
+                <w:noProof/>
+                <w:webHidden/>
+              </w:rPr>
+              <w:instrText xml:space="preserve"> PAGEREF _Toc482966757 \h </w:instrText>
+            </w:r>
+            <w:r>
+              <w:rPr>
+                <w:noProof/>
+                <w:webHidden/>
+              </w:rPr>
+            </w:r>
+            <w:r>
+              <w:rPr>
+                <w:noProof/>
+                <w:webHidden/>
+              </w:rPr>
+              <w:fldChar w:fldCharType="separate"/>
+            </w:r>
+            <w:r>
+              <w:rPr>
+                <w:noProof/>
+                <w:webHidden/>
+              </w:rPr>
+              <w:t>7</w:t>
             </w:r>
             <w:r>
               <w:rPr>
@@ -543,13 +1067,13 @@
               <w:szCs w:val="24"/>
             </w:rPr>
           </w:pPr>
-          <w:hyperlink w:anchor="_Toc482956093" w:history="1">
+          <w:hyperlink w:anchor="_Toc482966758" w:history="1">
             <w:r>
               <w:rPr>
                 <w:rStyle w:val="Hyperlink"/>
                 <w:noProof/>
               </w:rPr>
-              <w:t>Troubleshooting</w:t>
+              <w:t>RBG+W</w:t>
             </w:r>
             <w:r>
               <w:rPr>
@@ -570,7 +1094,7 @@
                 <w:noProof/>
                 <w:webHidden/>
               </w:rPr>
-              <w:instrText xml:space="preserve"> PAGEREF _Toc482956093 \h </w:instrText>
+              <w:instrText xml:space="preserve"> PAGEREF _Toc482966758 \h </w:instrText>
             </w:r>
             <w:r>
               <w:rPr>
@@ -590,291 +1114,7 @@
                 <w:noProof/>
                 <w:webHidden/>
               </w:rPr>
-              <w:t>3</w:t>
-            </w:r>
-            <w:r>
-              <w:rPr>
-                <w:noProof/>
-                <w:webHidden/>
-              </w:rPr>
-              <w:fldChar w:fldCharType="end"/>
-            </w:r>
-          </w:hyperlink>
-        </w:p>
-        <w:p>
-          <w:pPr>
-            <w:pStyle w:val="TOC1"/>
-            <w:tabs>
-              <w:tab w:val="right" w:leader="dot" w:pos="9056"/>
-            </w:tabs>
-            <w:rPr>
-              <w:rFonts w:eastAsiaTheme="minorEastAsia"/>
-              <w:b w:val="0"/>
-              <w:bCs w:val="0"/>
-              <w:noProof/>
-            </w:rPr>
-          </w:pPr>
-          <w:hyperlink w:anchor="_Toc482956094" w:history="1">
-            <w:r>
-              <w:rPr>
-                <w:rStyle w:val="Hyperlink"/>
-                <w:noProof/>
-              </w:rPr>
-              <w:t>uC user interface</w:t>
-            </w:r>
-            <w:r>
-              <w:rPr>
-                <w:noProof/>
-                <w:webHidden/>
-              </w:rPr>
-              <w:tab/>
-            </w:r>
-            <w:r>
-              <w:rPr>
-                <w:noProof/>
-                <w:webHidden/>
-              </w:rPr>
-              <w:fldChar w:fldCharType="begin"/>
-            </w:r>
-            <w:r>
-              <w:rPr>
-                <w:noProof/>
-                <w:webHidden/>
-              </w:rPr>
-              <w:instrText xml:space="preserve"> PAGEREF _Toc482956094 \h </w:instrText>
-            </w:r>
-            <w:r>
-              <w:rPr>
-                <w:noProof/>
-                <w:webHidden/>
-              </w:rPr>
-            </w:r>
-            <w:r>
-              <w:rPr>
-                <w:noProof/>
-                <w:webHidden/>
-              </w:rPr>
-              <w:fldChar w:fldCharType="separate"/>
-            </w:r>
-            <w:r>
-              <w:rPr>
-                <w:noProof/>
-                <w:webHidden/>
-              </w:rPr>
-              <w:t>5</w:t>
-            </w:r>
-            <w:r>
-              <w:rPr>
-                <w:noProof/>
-                <w:webHidden/>
-              </w:rPr>
-              <w:fldChar w:fldCharType="end"/>
-            </w:r>
-          </w:hyperlink>
-        </w:p>
-        <w:p>
-          <w:pPr>
-            <w:pStyle w:val="TOC1"/>
-            <w:tabs>
-              <w:tab w:val="right" w:leader="dot" w:pos="9056"/>
-            </w:tabs>
-            <w:rPr>
-              <w:rFonts w:eastAsiaTheme="minorEastAsia"/>
-              <w:b w:val="0"/>
-              <w:bCs w:val="0"/>
-              <w:noProof/>
-            </w:rPr>
-          </w:pPr>
-          <w:hyperlink w:anchor="_Toc482956095" w:history="1">
-            <w:r>
-              <w:rPr>
-                <w:rStyle w:val="Hyperlink"/>
-                <w:noProof/>
-              </w:rPr>
-              <w:t>Installation of Android app</w:t>
-            </w:r>
-            <w:r>
-              <w:rPr>
-                <w:noProof/>
-                <w:webHidden/>
-              </w:rPr>
-              <w:tab/>
-            </w:r>
-            <w:r>
-              <w:rPr>
-                <w:noProof/>
-                <w:webHidden/>
-              </w:rPr>
-              <w:fldChar w:fldCharType="begin"/>
-            </w:r>
-            <w:r>
-              <w:rPr>
-                <w:noProof/>
-                <w:webHidden/>
-              </w:rPr>
-              <w:instrText xml:space="preserve"> PAGEREF _Toc482956095 \h </w:instrText>
-            </w:r>
-            <w:r>
-              <w:rPr>
-                <w:noProof/>
-                <w:webHidden/>
-              </w:rPr>
-            </w:r>
-            <w:r>
-              <w:rPr>
-                <w:noProof/>
-                <w:webHidden/>
-              </w:rPr>
-              <w:fldChar w:fldCharType="separate"/>
-            </w:r>
-            <w:r>
-              <w:rPr>
-                <w:noProof/>
-                <w:webHidden/>
-              </w:rPr>
               <w:t>7</w:t>
-            </w:r>
-            <w:r>
-              <w:rPr>
-                <w:noProof/>
-                <w:webHidden/>
-              </w:rPr>
-              <w:fldChar w:fldCharType="end"/>
-            </w:r>
-          </w:hyperlink>
-        </w:p>
-        <w:p>
-          <w:pPr>
-            <w:pStyle w:val="TOC1"/>
-            <w:tabs>
-              <w:tab w:val="right" w:leader="dot" w:pos="9056"/>
-            </w:tabs>
-            <w:rPr>
-              <w:rFonts w:eastAsiaTheme="minorEastAsia"/>
-              <w:b w:val="0"/>
-              <w:bCs w:val="0"/>
-              <w:noProof/>
-            </w:rPr>
-          </w:pPr>
-          <w:hyperlink w:anchor="_Toc482956096" w:history="1">
-            <w:r>
-              <w:rPr>
-                <w:rStyle w:val="Hyperlink"/>
-                <w:noProof/>
-              </w:rPr>
-              <w:t>Pairing with smartphone</w:t>
-            </w:r>
-            <w:r>
-              <w:rPr>
-                <w:noProof/>
-                <w:webHidden/>
-              </w:rPr>
-              <w:tab/>
-            </w:r>
-            <w:r>
-              <w:rPr>
-                <w:noProof/>
-                <w:webHidden/>
-              </w:rPr>
-              <w:fldChar w:fldCharType="begin"/>
-            </w:r>
-            <w:r>
-              <w:rPr>
-                <w:noProof/>
-                <w:webHidden/>
-              </w:rPr>
-              <w:instrText xml:space="preserve"> PAGEREF _Toc482956096 \h </w:instrText>
-            </w:r>
-            <w:r>
-              <w:rPr>
-                <w:noProof/>
-                <w:webHidden/>
-              </w:rPr>
-            </w:r>
-            <w:r>
-              <w:rPr>
-                <w:noProof/>
-                <w:webHidden/>
-              </w:rPr>
-              <w:fldChar w:fldCharType="separate"/>
-            </w:r>
-            <w:r>
-              <w:rPr>
-                <w:noProof/>
-                <w:webHidden/>
-              </w:rPr>
-              <w:t>7</w:t>
-            </w:r>
-            <w:r>
-              <w:rPr>
-                <w:noProof/>
-                <w:webHidden/>
-              </w:rPr>
-              <w:fldChar w:fldCharType="end"/>
-            </w:r>
-          </w:hyperlink>
-        </w:p>
-        <w:p>
-          <w:pPr>
-            <w:pStyle w:val="TOC1"/>
-            <w:tabs>
-              <w:tab w:val="right" w:leader="dot" w:pos="9056"/>
-            </w:tabs>
-            <w:rPr>
-              <w:rFonts w:eastAsiaTheme="minorEastAsia"/>
-              <w:b w:val="0"/>
-              <w:bCs w:val="0"/>
-              <w:noProof/>
-            </w:rPr>
-          </w:pPr>
-          <w:hyperlink w:anchor="_Toc482956097" w:history="1">
-            <w:r>
-              <w:rPr>
-                <w:rStyle w:val="Hyperlink"/>
-                <w:noProof/>
-              </w:rPr>
-              <w:t>Android user interface</w:t>
-            </w:r>
-            <w:r>
-              <w:rPr>
-                <w:noProof/>
-                <w:webHidden/>
-              </w:rPr>
-              <w:tab/>
-            </w:r>
-            <w:r>
-              <w:rPr>
-                <w:noProof/>
-                <w:webHidden/>
-              </w:rPr>
-              <w:fldChar w:fldCharType="begin"/>
-            </w:r>
-            <w:r>
-              <w:rPr>
-                <w:noProof/>
-                <w:webHidden/>
-              </w:rPr>
-              <w:instrText xml:space="preserve"> PAGEREF _Toc482956097 \h </w:instrText>
-            </w:r>
-            <w:r>
-              <w:rPr>
-                <w:noProof/>
-                <w:webHidden/>
-              </w:rPr>
-            </w:r>
-            <w:r>
-              <w:rPr>
-                <w:noProof/>
-                <w:webHidden/>
-              </w:rPr>
-              <w:fldChar w:fldCharType="separate"/>
-            </w:r>
-            <w:r>
-              <w:rPr>
-                <w:noProof/>
-                <w:webHidden/>
-              </w:rPr>
-              <w:t>8</w:t>
             </w:r>
             <w:r>
               <w:rPr>
@@ -900,13 +1140,13 @@
               <w:szCs w:val="24"/>
             </w:rPr>
           </w:pPr>
-          <w:hyperlink w:anchor="_Toc482956098" w:history="1">
+          <w:hyperlink w:anchor="_Toc482966759" w:history="1">
             <w:r>
               <w:rPr>
                 <w:rStyle w:val="Hyperlink"/>
                 <w:noProof/>
               </w:rPr>
-              <w:t>RBG+W</w:t>
+              <w:t>HSV</w:t>
             </w:r>
             <w:r>
               <w:rPr>
@@ -927,7 +1167,7 @@
                 <w:noProof/>
                 <w:webHidden/>
               </w:rPr>
-              <w:instrText xml:space="preserve"> PAGEREF _Toc482956098 \h </w:instrText>
+              <w:instrText xml:space="preserve"> PAGEREF _Toc482966759 \h </w:instrText>
             </w:r>
             <w:r>
               <w:rPr>
@@ -973,13 +1213,13 @@
               <w:szCs w:val="24"/>
             </w:rPr>
           </w:pPr>
-          <w:hyperlink w:anchor="_Toc482956099" w:history="1">
+          <w:hyperlink w:anchor="_Toc482966760" w:history="1">
             <w:r>
               <w:rPr>
                 <w:rStyle w:val="Hyperlink"/>
                 <w:noProof/>
               </w:rPr>
-              <w:t>HSV</w:t>
+              <w:t>Service</w:t>
             </w:r>
             <w:r>
               <w:rPr>
@@ -1000,7 +1240,7 @@
                 <w:noProof/>
                 <w:webHidden/>
               </w:rPr>
-              <w:instrText xml:space="preserve"> PAGEREF _Toc482956099 \h </w:instrText>
+              <w:instrText xml:space="preserve"> PAGEREF _Toc482966760 \h </w:instrText>
             </w:r>
             <w:r>
               <w:rPr>
@@ -1046,13 +1286,13 @@
               <w:szCs w:val="24"/>
             </w:rPr>
           </w:pPr>
-          <w:hyperlink w:anchor="_Toc482956100" w:history="1">
+          <w:hyperlink w:anchor="_Toc482966761" w:history="1">
             <w:r>
               <w:rPr>
                 <w:rStyle w:val="Hyperlink"/>
                 <w:noProof/>
               </w:rPr>
-              <w:t>Service</w:t>
+              <w:t>App general</w:t>
             </w:r>
             <w:r>
               <w:rPr>
@@ -1073,7 +1313,7 @@
                 <w:noProof/>
                 <w:webHidden/>
               </w:rPr>
-              <w:instrText xml:space="preserve"> PAGEREF _Toc482956100 \h </w:instrText>
+              <w:instrText xml:space="preserve"> PAGEREF _Toc482966761 \h </w:instrText>
             </w:r>
             <w:r>
               <w:rPr>
@@ -1093,80 +1333,7 @@
                 <w:noProof/>
                 <w:webHidden/>
               </w:rPr>
-              <w:t>10</w:t>
-            </w:r>
-            <w:r>
-              <w:rPr>
-                <w:noProof/>
-                <w:webHidden/>
-              </w:rPr>
-              <w:fldChar w:fldCharType="end"/>
-            </w:r>
-          </w:hyperlink>
-        </w:p>
-        <w:p>
-          <w:pPr>
-            <w:pStyle w:val="TOC2"/>
-            <w:tabs>
-              <w:tab w:val="right" w:leader="dot" w:pos="9056"/>
-            </w:tabs>
-            <w:rPr>
-              <w:rFonts w:eastAsiaTheme="minorEastAsia"/>
-              <w:b w:val="0"/>
-              <w:bCs w:val="0"/>
-              <w:noProof/>
-              <w:sz w:val="24"/>
-              <w:szCs w:val="24"/>
-            </w:rPr>
-          </w:pPr>
-          <w:hyperlink w:anchor="_Toc482956101" w:history="1">
-            <w:r>
-              <w:rPr>
-                <w:rStyle w:val="Hyperlink"/>
-                <w:noProof/>
-              </w:rPr>
-              <w:t>App general</w:t>
-            </w:r>
-            <w:r>
-              <w:rPr>
-                <w:noProof/>
-                <w:webHidden/>
-              </w:rPr>
-              <w:tab/>
-            </w:r>
-            <w:r>
-              <w:rPr>
-                <w:noProof/>
-                <w:webHidden/>
-              </w:rPr>
-              <w:fldChar w:fldCharType="begin"/>
-            </w:r>
-            <w:r>
-              <w:rPr>
-                <w:noProof/>
-                <w:webHidden/>
-              </w:rPr>
-              <w:instrText xml:space="preserve"> PAGEREF _Toc482956101 \h </w:instrText>
-            </w:r>
-            <w:r>
-              <w:rPr>
-                <w:noProof/>
-                <w:webHidden/>
-              </w:rPr>
-            </w:r>
-            <w:r>
-              <w:rPr>
-                <w:noProof/>
-                <w:webHidden/>
-              </w:rPr>
-              <w:fldChar w:fldCharType="separate"/>
-            </w:r>
-            <w:r>
-              <w:rPr>
-                <w:noProof/>
-                <w:webHidden/>
-              </w:rPr>
-              <w:t>10</w:t>
+              <w:t>9</w:t>
             </w:r>
             <w:r>
               <w:rPr>
@@ -1190,7 +1357,7 @@
               <w:noProof/>
             </w:rPr>
           </w:pPr>
-          <w:hyperlink w:anchor="_Toc482956102" w:history="1">
+          <w:hyperlink w:anchor="_Toc482966762" w:history="1">
             <w:r>
               <w:rPr>
                 <w:rStyle w:val="Hyperlink"/>
@@ -1217,7 +1384,7 @@
                 <w:noProof/>
                 <w:webHidden/>
               </w:rPr>
-              <w:instrText xml:space="preserve"> PAGEREF _Toc482956102 \h </w:instrText>
+              <w:instrText xml:space="preserve"> PAGEREF _Toc482966762 \h </w:instrText>
             </w:r>
             <w:r>
               <w:rPr>
@@ -1237,7 +1404,7 @@
                 <w:noProof/>
                 <w:webHidden/>
               </w:rPr>
-              <w:t>11</w:t>
+              <w:t>10</w:t>
             </w:r>
             <w:r>
               <w:rPr>
@@ -1287,9 +1454,7 @@
           <w:szCs w:val="26"/>
         </w:rPr>
       </w:pPr>
-      <w:bookmarkStart w:id="0" w:name="_GoBack"/>
-    </w:p>
-    <w:bookmarkEnd w:id="0"/>
+    </w:p>
     <w:p/>
     <w:p/>
     <w:p/>
@@ -1301,7 +1466,6 @@
     <w:p/>
     <w:p/>
     <w:p/>
-    <w:p/>
     <w:p>
       <w:pPr>
         <w:rPr>
@@ -1340,7 +1504,7 @@
       <w:pPr>
         <w:pStyle w:val="Heading1"/>
       </w:pPr>
-      <w:bookmarkStart w:id="1" w:name="_Toc482956090"/>
+      <w:bookmarkStart w:id="1" w:name="_Toc482966751"/>
       <w:r>
         <w:t>Getting started</w:t>
       </w:r>
@@ -1348,183 +1512,13 @@
     </w:p>
     <w:p>
       <w:pPr>
-        <w:pStyle w:val="Heading2"/>
-      </w:pPr>
-      <w:bookmarkStart w:id="2" w:name="_Toc482956091"/>
-      <w:r>
-        <w:t>Quick start Guide</w:t>
+        <w:pStyle w:val="Heading1"/>
+      </w:pPr>
+      <w:bookmarkStart w:id="2" w:name="_Toc482966752"/>
+      <w:r>
+        <w:t>Hardware installation guide</w:t>
       </w:r>
       <w:bookmarkEnd w:id="2"/>
-    </w:p>
-    <w:p>
-      <w:pPr>
-        <w:widowControl w:val="0"/>
-        <w:numPr>
-          <w:ilvl w:val="0"/>
-          <w:numId w:val="1"/>
-        </w:numPr>
-        <w:tabs>
-          <w:tab w:val="left" w:pos="220"/>
-          <w:tab w:val="left" w:pos="720"/>
-        </w:tabs>
-        <w:autoSpaceDE w:val="0"/>
-        <w:autoSpaceDN w:val="0"/>
-        <w:adjustRightInd w:val="0"/>
-        <w:ind w:hanging="720"/>
-        <w:rPr>
-          <w:rFonts w:ascii="Helvetica Neue" w:hAnsi="Helvetica Neue" w:cs="Helvetica Neue"/>
-          <w:color w:val="606060"/>
-          <w:sz w:val="26"/>
-          <w:szCs w:val="26"/>
-        </w:rPr>
-      </w:pPr>
-      <w:r>
-        <w:rPr>
-          <w:rFonts w:ascii="Helvetica Neue" w:hAnsi="Helvetica Neue" w:cs="Helvetica Neue"/>
-          <w:color w:val="606060"/>
-          <w:sz w:val="26"/>
-          <w:szCs w:val="26"/>
-        </w:rPr>
-        <w:t>Connect the power plug to your wall outlet.</w:t>
-      </w:r>
-    </w:p>
-    <w:p>
-      <w:pPr>
-        <w:widowControl w:val="0"/>
-        <w:numPr>
-          <w:ilvl w:val="0"/>
-          <w:numId w:val="1"/>
-        </w:numPr>
-        <w:tabs>
-          <w:tab w:val="left" w:pos="220"/>
-          <w:tab w:val="left" w:pos="720"/>
-        </w:tabs>
-        <w:autoSpaceDE w:val="0"/>
-        <w:autoSpaceDN w:val="0"/>
-        <w:adjustRightInd w:val="0"/>
-        <w:ind w:hanging="720"/>
-        <w:rPr>
-          <w:rFonts w:ascii="Helvetica Neue" w:hAnsi="Helvetica Neue" w:cs="Helvetica Neue"/>
-          <w:color w:val="606060"/>
-          <w:sz w:val="26"/>
-          <w:szCs w:val="26"/>
-        </w:rPr>
-      </w:pPr>
-      <w:r>
-        <w:rPr>
-          <w:rFonts w:ascii="Helvetica Neue" w:hAnsi="Helvetica Neue" w:cs="Helvetica Neue"/>
-          <w:color w:val="606060"/>
-          <w:sz w:val="26"/>
-          <w:szCs w:val="26"/>
-        </w:rPr>
-        <w:t>Install the Moodlight app to your Android smart phone.</w:t>
-      </w:r>
-    </w:p>
-    <w:p>
-      <w:pPr>
-        <w:widowControl w:val="0"/>
-        <w:numPr>
-          <w:ilvl w:val="0"/>
-          <w:numId w:val="1"/>
-        </w:numPr>
-        <w:tabs>
-          <w:tab w:val="left" w:pos="220"/>
-          <w:tab w:val="left" w:pos="720"/>
-        </w:tabs>
-        <w:autoSpaceDE w:val="0"/>
-        <w:autoSpaceDN w:val="0"/>
-        <w:adjustRightInd w:val="0"/>
-        <w:ind w:hanging="720"/>
-        <w:rPr>
-          <w:rFonts w:ascii="Helvetica Neue" w:hAnsi="Helvetica Neue" w:cs="Helvetica Neue"/>
-          <w:color w:val="606060"/>
-          <w:sz w:val="26"/>
-          <w:szCs w:val="26"/>
-        </w:rPr>
-      </w:pPr>
-      <w:r>
-        <w:rPr>
-          <w:rFonts w:ascii="Helvetica Neue" w:hAnsi="Helvetica Neue" w:cs="Helvetica Neue"/>
-          <w:color w:val="606060"/>
-          <w:sz w:val="26"/>
-          <w:szCs w:val="26"/>
-        </w:rPr>
-        <w:t>Connect the Moodlight via Bluetooth in the general settings section of the Android phone.</w:t>
-      </w:r>
-    </w:p>
-    <w:p>
-      <w:pPr>
-        <w:widowControl w:val="0"/>
-        <w:numPr>
-          <w:ilvl w:val="0"/>
-          <w:numId w:val="1"/>
-        </w:numPr>
-        <w:tabs>
-          <w:tab w:val="left" w:pos="220"/>
-          <w:tab w:val="left" w:pos="720"/>
-        </w:tabs>
-        <w:autoSpaceDE w:val="0"/>
-        <w:autoSpaceDN w:val="0"/>
-        <w:adjustRightInd w:val="0"/>
-        <w:ind w:hanging="720"/>
-        <w:rPr>
-          <w:rFonts w:ascii="Helvetica Neue" w:hAnsi="Helvetica Neue" w:cs="Helvetica Neue"/>
-          <w:color w:val="606060"/>
-          <w:sz w:val="26"/>
-          <w:szCs w:val="26"/>
-        </w:rPr>
-      </w:pPr>
-      <w:r>
-        <w:rPr>
-          <w:rFonts w:ascii="Helvetica Neue" w:hAnsi="Helvetica Neue" w:cs="Helvetica Neue"/>
-          <w:color w:val="606060"/>
-          <w:sz w:val="26"/>
-          <w:szCs w:val="26"/>
-        </w:rPr>
-        <w:t>Control the Moodlight via app.</w:t>
-      </w:r>
-    </w:p>
-    <w:p>
-      <w:pPr>
-        <w:widowControl w:val="0"/>
-        <w:numPr>
-          <w:ilvl w:val="0"/>
-          <w:numId w:val="1"/>
-        </w:numPr>
-        <w:tabs>
-          <w:tab w:val="left" w:pos="220"/>
-          <w:tab w:val="left" w:pos="720"/>
-        </w:tabs>
-        <w:autoSpaceDE w:val="0"/>
-        <w:autoSpaceDN w:val="0"/>
-        <w:adjustRightInd w:val="0"/>
-        <w:ind w:hanging="720"/>
-        <w:rPr>
-          <w:rFonts w:ascii="Helvetica Neue" w:hAnsi="Helvetica Neue" w:cs="Helvetica Neue"/>
-          <w:color w:val="606060"/>
-          <w:sz w:val="26"/>
-          <w:szCs w:val="26"/>
-        </w:rPr>
-      </w:pPr>
-      <w:r>
-        <w:rPr>
-          <w:rFonts w:ascii="Helvetica Neue" w:hAnsi="Helvetica Neue" w:cs="Helvetica Neue"/>
-          <w:color w:val="606060"/>
-          <w:sz w:val="26"/>
-          <w:szCs w:val="26"/>
-        </w:rPr>
-        <w:t>Enjoy the unique star projection.</w:t>
-      </w:r>
-    </w:p>
-    <w:p>
-      <w:pPr>
-        <w:pStyle w:val="Heading1"/>
-      </w:pPr>
-      <w:bookmarkStart w:id="3" w:name="_Toc482956092"/>
-      <w:r>
-        <w:t>Hardware installation guide</w:t>
-      </w:r>
-      <w:bookmarkEnd w:id="3"/>
     </w:p>
     <w:p>
       <w:pPr>
@@ -1546,7 +1540,27 @@
           <w:sz w:val="26"/>
           <w:szCs w:val="26"/>
         </w:rPr>
-        <w:t xml:space="preserve">The Moodlight comes plug and playable out of the Box. The only additional connection that needs to be made is to plug the </w:t>
+        <w:t xml:space="preserve">The </w:t>
+      </w:r>
+      <w:proofErr w:type="spellStart"/>
+      <w:r>
+        <w:rPr>
+          <w:rFonts w:ascii="Helvetica Neue" w:hAnsi="Helvetica Neue" w:cs="Helvetica Neue"/>
+          <w:color w:val="606060"/>
+          <w:sz w:val="26"/>
+          <w:szCs w:val="26"/>
+        </w:rPr>
+        <w:t>Moodlight</w:t>
+      </w:r>
+      <w:proofErr w:type="spellEnd"/>
+      <w:r>
+        <w:rPr>
+          <w:rFonts w:ascii="Helvetica Neue" w:hAnsi="Helvetica Neue" w:cs="Helvetica Neue"/>
+          <w:color w:val="606060"/>
+          <w:sz w:val="26"/>
+          <w:szCs w:val="26"/>
+        </w:rPr>
+        <w:t xml:space="preserve"> comes plug and playable out of the Box. The only additional connection that needs to be made is to plug the </w:t>
       </w:r>
       <w:r>
         <w:rPr>
@@ -1571,11 +1585,11 @@
       <w:pPr>
         <w:pStyle w:val="Heading2"/>
       </w:pPr>
-      <w:bookmarkStart w:id="4" w:name="_Toc482956093"/>
+      <w:bookmarkStart w:id="3" w:name="_Toc482966753"/>
       <w:r>
         <w:t>Troubleshooting</w:t>
       </w:r>
-      <w:bookmarkEnd w:id="4"/>
+      <w:bookmarkEnd w:id="3"/>
     </w:p>
     <w:p>
       <w:pPr>
@@ -1647,7 +1661,27 @@
           <w:sz w:val="26"/>
           <w:szCs w:val="26"/>
         </w:rPr>
-        <w:t>The Wall plug is connected properly but the Moodlight does not power up.</w:t>
+        <w:t xml:space="preserve">The Wall plug is connected properly but the </w:t>
+      </w:r>
+      <w:proofErr w:type="spellStart"/>
+      <w:r>
+        <w:rPr>
+          <w:rFonts w:ascii="Helvetica Neue" w:hAnsi="Helvetica Neue" w:cs="Helvetica Neue"/>
+          <w:color w:val="606060"/>
+          <w:sz w:val="26"/>
+          <w:szCs w:val="26"/>
+        </w:rPr>
+        <w:t>Moodlight</w:t>
+      </w:r>
+      <w:proofErr w:type="spellEnd"/>
+      <w:r>
+        <w:rPr>
+          <w:rFonts w:ascii="Helvetica Neue" w:hAnsi="Helvetica Neue" w:cs="Helvetica Neue"/>
+          <w:color w:val="606060"/>
+          <w:sz w:val="26"/>
+          <w:szCs w:val="26"/>
+        </w:rPr>
+        <w:t xml:space="preserve"> does not power up.</w:t>
       </w:r>
     </w:p>
     <w:p>
@@ -1807,7 +1841,27 @@
           <w:sz w:val="26"/>
           <w:szCs w:val="26"/>
         </w:rPr>
-        <w:t>Check the connection of the Black and Red cable coming from the motor and the screw terminals on the controller board.</w:t>
+        <w:t xml:space="preserve">Check the connection of the Black and Red cable coming from the </w:t>
+      </w:r>
+      <w:bookmarkStart w:id="4" w:name="_GoBack"/>
+      <w:r>
+        <w:rPr>
+          <w:rFonts w:ascii="Helvetica Neue" w:hAnsi="Helvetica Neue" w:cs="Helvetica Neue"/>
+          <w:color w:val="606060"/>
+          <w:sz w:val="26"/>
+          <w:szCs w:val="26"/>
+        </w:rPr>
+        <w:t>motor</w:t>
+      </w:r>
+      <w:bookmarkEnd w:id="4"/>
+      <w:r>
+        <w:rPr>
+          <w:rFonts w:ascii="Helvetica Neue" w:hAnsi="Helvetica Neue" w:cs="Helvetica Neue"/>
+          <w:color w:val="606060"/>
+          <w:sz w:val="26"/>
+          <w:szCs w:val="26"/>
+        </w:rPr>
+        <w:t xml:space="preserve"> and the screw terminals on the controller board.</w:t>
       </w:r>
     </w:p>
     <w:p>
@@ -2098,24 +2152,9 @@
     </w:p>
     <w:p>
       <w:pPr>
-        <w:rPr>
-          <w:rFonts w:ascii="Helvetica Neue" w:hAnsi="Helvetica Neue" w:cs="Helvetica Neue"/>
-          <w:b/>
-          <w:bCs/>
-          <w:color w:val="313131"/>
-          <w:sz w:val="48"/>
-          <w:szCs w:val="48"/>
-        </w:rPr>
-      </w:pPr>
-      <w:r>
-        <w:br w:type="page"/>
-      </w:r>
-    </w:p>
-    <w:p>
-      <w:pPr>
         <w:pStyle w:val="Heading1"/>
       </w:pPr>
-      <w:bookmarkStart w:id="5" w:name="_Toc482956094"/>
+      <w:bookmarkStart w:id="5" w:name="_Toc482966754"/>
       <w:proofErr w:type="spellStart"/>
       <w:r>
         <w:t>uC</w:t>
@@ -2146,7 +2185,25 @@
           <w:sz w:val="26"/>
           <w:szCs w:val="26"/>
         </w:rPr>
-        <w:t>The micro controller Interface is controlled via the two push Buttons and the touch slider. The Gecko touch button can be used to reset the controller.</w:t>
+        <w:t xml:space="preserve">The micro controller Interface </w:t>
+      </w:r>
+      <w:r>
+        <w:rPr>
+          <w:rFonts w:ascii="Helvetica Neue" w:hAnsi="Helvetica Neue" w:cs="Helvetica Neue"/>
+          <w:color w:val="606060"/>
+          <w:sz w:val="26"/>
+          <w:szCs w:val="26"/>
+        </w:rPr>
+        <w:t>is controlled via the two push b</w:t>
+      </w:r>
+      <w:r>
+        <w:rPr>
+          <w:rFonts w:ascii="Helvetica Neue" w:hAnsi="Helvetica Neue" w:cs="Helvetica Neue"/>
+          <w:color w:val="606060"/>
+          <w:sz w:val="26"/>
+          <w:szCs w:val="26"/>
+        </w:rPr>
+        <w:t>uttons and the touch slider. The Gecko touch button can be used to reset the controller.</w:t>
       </w:r>
     </w:p>
     <w:p>
@@ -2169,7 +2226,47 @@
           <w:sz w:val="26"/>
           <w:szCs w:val="26"/>
         </w:rPr>
-        <w:t xml:space="preserve">After Startup the uC is in the idle state. Using the left button allows to switch between idle, local and remote. Local allows to control the Moodlight directly via the controls on the controller board. Remote is needed to allow </w:t>
+        <w:t xml:space="preserve">After Startup the </w:t>
+      </w:r>
+      <w:proofErr w:type="spellStart"/>
+      <w:r>
+        <w:rPr>
+          <w:rFonts w:ascii="Helvetica Neue" w:hAnsi="Helvetica Neue" w:cs="Helvetica Neue"/>
+          <w:color w:val="606060"/>
+          <w:sz w:val="26"/>
+          <w:szCs w:val="26"/>
+        </w:rPr>
+        <w:t>uC</w:t>
+      </w:r>
+      <w:proofErr w:type="spellEnd"/>
+      <w:r>
+        <w:rPr>
+          <w:rFonts w:ascii="Helvetica Neue" w:hAnsi="Helvetica Neue" w:cs="Helvetica Neue"/>
+          <w:color w:val="606060"/>
+          <w:sz w:val="26"/>
+          <w:szCs w:val="26"/>
+        </w:rPr>
+        <w:t xml:space="preserve"> is in the idle state. Using the left button allows to switch between idle, local and remote. Local allows to control the </w:t>
+      </w:r>
+      <w:proofErr w:type="spellStart"/>
+      <w:r>
+        <w:rPr>
+          <w:rFonts w:ascii="Helvetica Neue" w:hAnsi="Helvetica Neue" w:cs="Helvetica Neue"/>
+          <w:color w:val="606060"/>
+          <w:sz w:val="26"/>
+          <w:szCs w:val="26"/>
+        </w:rPr>
+        <w:t>Moodlight</w:t>
+      </w:r>
+      <w:proofErr w:type="spellEnd"/>
+      <w:r>
+        <w:rPr>
+          <w:rFonts w:ascii="Helvetica Neue" w:hAnsi="Helvetica Neue" w:cs="Helvetica Neue"/>
+          <w:color w:val="606060"/>
+          <w:sz w:val="26"/>
+          <w:szCs w:val="26"/>
+        </w:rPr>
+        <w:t xml:space="preserve"> directly via the controls on the controller board. Remote is needed to allow </w:t>
       </w:r>
       <w:r>
         <w:rPr>
@@ -2621,7 +2718,27 @@
           <w:sz w:val="26"/>
           <w:szCs w:val="26"/>
         </w:rPr>
-        <w:t xml:space="preserve"> idle, local and remote the left tactile push button (PB0) is used. To dive one level deeper into the menu structure the right tactile push button (PB1) is used. At the second level either "red, green, blue, white, rgbw, motor" or "</w:t>
+        <w:t xml:space="preserve"> idle, local and remote the left tactile push button (PB0) is used. To dive one level deeper into the menu structure the right tactile push button (PB1) is used. At the second level either "red, green, blue, white, </w:t>
+      </w:r>
+      <w:proofErr w:type="spellStart"/>
+      <w:r>
+        <w:rPr>
+          <w:rFonts w:ascii="Helvetica Neue" w:hAnsi="Helvetica Neue" w:cs="Helvetica Neue"/>
+          <w:color w:val="606060"/>
+          <w:sz w:val="26"/>
+          <w:szCs w:val="26"/>
+        </w:rPr>
+        <w:t>rgbw</w:t>
+      </w:r>
+      <w:proofErr w:type="spellEnd"/>
+      <w:r>
+        <w:rPr>
+          <w:rFonts w:ascii="Helvetica Neue" w:hAnsi="Helvetica Neue" w:cs="Helvetica Neue"/>
+          <w:color w:val="606060"/>
+          <w:sz w:val="26"/>
+          <w:szCs w:val="26"/>
+        </w:rPr>
+        <w:t>, motor" or "</w:t>
       </w:r>
       <w:r>
         <w:rPr>
@@ -2667,16 +2784,11 @@
     </w:p>
     <w:p>
       <w:pPr>
+        <w:keepNext/>
         <w:widowControl w:val="0"/>
         <w:autoSpaceDE w:val="0"/>
         <w:autoSpaceDN w:val="0"/>
         <w:adjustRightInd w:val="0"/>
-        <w:rPr>
-          <w:rFonts w:ascii="Helvetica Neue" w:hAnsi="Helvetica Neue" w:cs="Helvetica Neue"/>
-          <w:color w:val="606060"/>
-          <w:sz w:val="26"/>
-          <w:szCs w:val="26"/>
-        </w:rPr>
       </w:pPr>
       <w:r>
         <w:rPr>
@@ -2738,6 +2850,28 @@
     </w:p>
     <w:p>
       <w:pPr>
+        <w:pStyle w:val="Caption"/>
+        <w:rPr>
+          <w:rFonts w:ascii="Helvetica Neue" w:hAnsi="Helvetica Neue" w:cs="Helvetica Neue"/>
+          <w:color w:val="606060"/>
+          <w:sz w:val="26"/>
+          <w:szCs w:val="26"/>
+        </w:rPr>
+      </w:pPr>
+      <w:r>
+        <w:t xml:space="preserve">Figure 1: </w:t>
+      </w:r>
+      <w:proofErr w:type="spellStart"/>
+      <w:r>
+        <w:t>uC</w:t>
+      </w:r>
+      <w:proofErr w:type="spellEnd"/>
+      <w:r>
+        <w:t xml:space="preserve"> board</w:t>
+      </w:r>
+    </w:p>
+    <w:p>
+      <w:pPr>
         <w:widowControl w:val="0"/>
         <w:autoSpaceDE w:val="0"/>
         <w:autoSpaceDN w:val="0"/>
@@ -2779,7 +2913,83 @@
           <w:sz w:val="26"/>
           <w:szCs w:val="26"/>
         </w:rPr>
-        <w:t xml:space="preserve">States: Red, Green, Blue, White </w:t>
+        <w:t xml:space="preserve">States: </w:t>
+      </w:r>
+      <w:r>
+        <w:rPr>
+          <w:rFonts w:ascii="Helvetica Neue" w:hAnsi="Helvetica Neue" w:cs="Helvetica Neue"/>
+          <w:b/>
+          <w:color w:val="606060"/>
+          <w:sz w:val="26"/>
+          <w:szCs w:val="26"/>
+        </w:rPr>
+        <w:t>Red</w:t>
+      </w:r>
+      <w:r>
+        <w:rPr>
+          <w:rFonts w:ascii="Helvetica Neue" w:hAnsi="Helvetica Neue" w:cs="Helvetica Neue"/>
+          <w:color w:val="606060"/>
+          <w:sz w:val="26"/>
+          <w:szCs w:val="26"/>
+        </w:rPr>
+        <w:t xml:space="preserve">, </w:t>
+      </w:r>
+      <w:r>
+        <w:rPr>
+          <w:rFonts w:ascii="Helvetica Neue" w:hAnsi="Helvetica Neue" w:cs="Helvetica Neue"/>
+          <w:b/>
+          <w:color w:val="606060"/>
+          <w:sz w:val="26"/>
+          <w:szCs w:val="26"/>
+        </w:rPr>
+        <w:t>Green</w:t>
+      </w:r>
+      <w:r>
+        <w:rPr>
+          <w:rFonts w:ascii="Helvetica Neue" w:hAnsi="Helvetica Neue" w:cs="Helvetica Neue"/>
+          <w:color w:val="606060"/>
+          <w:sz w:val="26"/>
+          <w:szCs w:val="26"/>
+        </w:rPr>
+        <w:t xml:space="preserve">, </w:t>
+      </w:r>
+      <w:r>
+        <w:rPr>
+          <w:rFonts w:ascii="Helvetica Neue" w:hAnsi="Helvetica Neue" w:cs="Helvetica Neue"/>
+          <w:b/>
+          <w:color w:val="606060"/>
+          <w:sz w:val="26"/>
+          <w:szCs w:val="26"/>
+        </w:rPr>
+        <w:t>Blue</w:t>
+      </w:r>
+      <w:r>
+        <w:rPr>
+          <w:rFonts w:ascii="Helvetica Neue" w:hAnsi="Helvetica Neue" w:cs="Helvetica Neue"/>
+          <w:color w:val="606060"/>
+          <w:sz w:val="26"/>
+          <w:szCs w:val="26"/>
+        </w:rPr>
+        <w:t xml:space="preserve">, </w:t>
+      </w:r>
+      <w:r>
+        <w:rPr>
+          <w:rFonts w:ascii="Helvetica Neue" w:hAnsi="Helvetica Neue" w:cs="Helvetica Neue"/>
+          <w:b/>
+          <w:color w:val="606060"/>
+          <w:sz w:val="26"/>
+          <w:szCs w:val="26"/>
+        </w:rPr>
+        <w:t>White</w:t>
+      </w:r>
+      <w:r>
+        <w:rPr>
+          <w:rFonts w:ascii="Helvetica Neue" w:hAnsi="Helvetica Neue" w:cs="Helvetica Neue"/>
+          <w:color w:val="606060"/>
+          <w:sz w:val="26"/>
+          <w:szCs w:val="26"/>
+        </w:rPr>
+        <w:t xml:space="preserve"> </w:t>
       </w:r>
       <w:r>
         <w:rPr>
@@ -2815,7 +3025,27 @@
           <w:sz w:val="26"/>
           <w:szCs w:val="26"/>
         </w:rPr>
-        <w:t xml:space="preserve"> to control the value of the specific color. The color value is displayed next to the color name on the LCD. Changing the value in one of the four states does immediately change the color of the Moodlight.</w:t>
+        <w:t xml:space="preserve"> to control the value of the specific color. The color value is displayed next to the color name on the LCD. Changing the value in one of the four states does immediately change the color of the </w:t>
+      </w:r>
+      <w:proofErr w:type="spellStart"/>
+      <w:r>
+        <w:rPr>
+          <w:rFonts w:ascii="Helvetica Neue" w:hAnsi="Helvetica Neue" w:cs="Helvetica Neue"/>
+          <w:color w:val="606060"/>
+          <w:sz w:val="26"/>
+          <w:szCs w:val="26"/>
+        </w:rPr>
+        <w:t>Moodlight</w:t>
+      </w:r>
+      <w:proofErr w:type="spellEnd"/>
+      <w:r>
+        <w:rPr>
+          <w:rFonts w:ascii="Helvetica Neue" w:hAnsi="Helvetica Neue" w:cs="Helvetica Neue"/>
+          <w:color w:val="606060"/>
+          <w:sz w:val="26"/>
+          <w:szCs w:val="26"/>
+        </w:rPr>
+        <w:t>.</w:t>
       </w:r>
     </w:p>
     <w:p>
@@ -2838,7 +3068,44 @@
           <w:sz w:val="26"/>
           <w:szCs w:val="26"/>
         </w:rPr>
-        <w:t>State: Motor Within the Motor state the motor speed can be via touch slider the corresponding value is displayed on the LCD screen.</w:t>
+        <w:t xml:space="preserve">State: </w:t>
+      </w:r>
+      <w:r>
+        <w:rPr>
+          <w:rFonts w:ascii="Helvetica Neue" w:hAnsi="Helvetica Neue" w:cs="Helvetica Neue"/>
+          <w:b/>
+          <w:color w:val="606060"/>
+          <w:sz w:val="26"/>
+          <w:szCs w:val="26"/>
+        </w:rPr>
+        <w:t>Motor</w:t>
+      </w:r>
+      <w:r>
+        <w:rPr>
+          <w:rFonts w:ascii="Helvetica Neue" w:hAnsi="Helvetica Neue" w:cs="Helvetica Neue"/>
+          <w:color w:val="606060"/>
+          <w:sz w:val="26"/>
+          <w:szCs w:val="26"/>
+        </w:rPr>
+        <w:t xml:space="preserve"> w</w:t>
+      </w:r>
+      <w:r>
+        <w:rPr>
+          <w:rFonts w:ascii="Helvetica Neue" w:hAnsi="Helvetica Neue" w:cs="Helvetica Neue"/>
+          <w:color w:val="606060"/>
+          <w:sz w:val="26"/>
+          <w:szCs w:val="26"/>
+        </w:rPr>
+        <w:t>ithin the m</w:t>
+      </w:r>
+      <w:r>
+        <w:rPr>
+          <w:rFonts w:ascii="Helvetica Neue" w:hAnsi="Helvetica Neue" w:cs="Helvetica Neue"/>
+          <w:color w:val="606060"/>
+          <w:sz w:val="26"/>
+          <w:szCs w:val="26"/>
+        </w:rPr>
+        <w:t>otor state the motor speed can be via touch slider the corresponding value is displayed on the LCD screen.</w:t>
       </w:r>
     </w:p>
     <w:p>
@@ -2861,7 +3128,26 @@
           <w:sz w:val="26"/>
           <w:szCs w:val="26"/>
         </w:rPr>
-        <w:t xml:space="preserve">State: RGBW is a state with a simple test pattern to check the </w:t>
+        <w:t xml:space="preserve">State: </w:t>
+      </w:r>
+      <w:r>
+        <w:rPr>
+          <w:rFonts w:ascii="Helvetica Neue" w:hAnsi="Helvetica Neue" w:cs="Helvetica Neue"/>
+          <w:b/>
+          <w:color w:val="606060"/>
+          <w:sz w:val="26"/>
+          <w:szCs w:val="26"/>
+        </w:rPr>
+        <w:t>RGBW</w:t>
+      </w:r>
+      <w:r>
+        <w:rPr>
+          <w:rFonts w:ascii="Helvetica Neue" w:hAnsi="Helvetica Neue" w:cs="Helvetica Neue"/>
+          <w:color w:val="606060"/>
+          <w:sz w:val="26"/>
+          <w:szCs w:val="26"/>
+        </w:rPr>
+        <w:t xml:space="preserve"> is a state with a simple test pattern to check the </w:t>
       </w:r>
       <w:r>
         <w:rPr>
@@ -2879,7 +3165,27 @@
           <w:sz w:val="26"/>
           <w:szCs w:val="26"/>
         </w:rPr>
-        <w:t xml:space="preserve"> of all four leds by blinking them </w:t>
+        <w:t xml:space="preserve"> of all four </w:t>
+      </w:r>
+      <w:proofErr w:type="spellStart"/>
+      <w:r>
+        <w:rPr>
+          <w:rFonts w:ascii="Helvetica Neue" w:hAnsi="Helvetica Neue" w:cs="Helvetica Neue"/>
+          <w:color w:val="606060"/>
+          <w:sz w:val="26"/>
+          <w:szCs w:val="26"/>
+        </w:rPr>
+        <w:t>leds</w:t>
+      </w:r>
+      <w:proofErr w:type="spellEnd"/>
+      <w:r>
+        <w:rPr>
+          <w:rFonts w:ascii="Helvetica Neue" w:hAnsi="Helvetica Neue" w:cs="Helvetica Neue"/>
+          <w:color w:val="606060"/>
+          <w:sz w:val="26"/>
+          <w:szCs w:val="26"/>
+        </w:rPr>
+        <w:t xml:space="preserve"> by blinking them </w:t>
       </w:r>
       <w:r>
         <w:rPr>
@@ -2920,7 +3226,26 @@
           <w:sz w:val="26"/>
           <w:szCs w:val="26"/>
         </w:rPr>
-        <w:t xml:space="preserve">State: Bluetooth in this state the </w:t>
+        <w:t xml:space="preserve">State: </w:t>
+      </w:r>
+      <w:r>
+        <w:rPr>
+          <w:rFonts w:ascii="Helvetica Neue" w:hAnsi="Helvetica Neue" w:cs="Helvetica Neue"/>
+          <w:b/>
+          <w:color w:val="606060"/>
+          <w:sz w:val="26"/>
+          <w:szCs w:val="26"/>
+        </w:rPr>
+        <w:t>Bluetooth</w:t>
+      </w:r>
+      <w:r>
+        <w:rPr>
+          <w:rFonts w:ascii="Helvetica Neue" w:hAnsi="Helvetica Neue" w:cs="Helvetica Neue"/>
+          <w:color w:val="606060"/>
+          <w:sz w:val="26"/>
+          <w:szCs w:val="26"/>
+        </w:rPr>
+        <w:t xml:space="preserve"> in this state the </w:t>
       </w:r>
       <w:r>
         <w:rPr>
@@ -2961,7 +3286,26 @@
           <w:sz w:val="26"/>
           <w:szCs w:val="26"/>
         </w:rPr>
-        <w:t xml:space="preserve">State: Wireless in this state the wireless </w:t>
+        <w:t xml:space="preserve">State: </w:t>
+      </w:r>
+      <w:r>
+        <w:rPr>
+          <w:rFonts w:ascii="Helvetica Neue" w:hAnsi="Helvetica Neue" w:cs="Helvetica Neue"/>
+          <w:b/>
+          <w:color w:val="606060"/>
+          <w:sz w:val="26"/>
+          <w:szCs w:val="26"/>
+        </w:rPr>
+        <w:t>Wireless</w:t>
+      </w:r>
+      <w:r>
+        <w:rPr>
+          <w:rFonts w:ascii="Helvetica Neue" w:hAnsi="Helvetica Neue" w:cs="Helvetica Neue"/>
+          <w:color w:val="606060"/>
+          <w:sz w:val="26"/>
+          <w:szCs w:val="26"/>
+        </w:rPr>
+        <w:t xml:space="preserve"> in this state the wireless </w:t>
       </w:r>
       <w:r>
         <w:rPr>
@@ -3002,7 +3346,7 @@
       <w:pPr>
         <w:pStyle w:val="Heading1"/>
       </w:pPr>
-      <w:bookmarkStart w:id="6" w:name="_Toc482956095"/>
+      <w:bookmarkStart w:id="6" w:name="_Toc482966755"/>
       <w:r>
         <w:t>Installation of Android app</w:t>
       </w:r>
@@ -3370,14 +3714,34 @@
           <w:sz w:val="26"/>
           <w:szCs w:val="26"/>
         </w:rPr>
-        <w:t>The Application is loaded onto the phone and started automatically. It will not start because there is no Moodlight paired yet. How to do that is described in the next section.</w:t>
+        <w:t xml:space="preserve">The Application is loaded onto the phone and started automatically. It will not start because there is no </w:t>
+      </w:r>
+      <w:proofErr w:type="spellStart"/>
+      <w:r>
+        <w:rPr>
+          <w:rFonts w:ascii="Helvetica Neue" w:hAnsi="Helvetica Neue" w:cs="Helvetica Neue"/>
+          <w:color w:val="606060"/>
+          <w:sz w:val="26"/>
+          <w:szCs w:val="26"/>
+        </w:rPr>
+        <w:t>Moodlight</w:t>
+      </w:r>
+      <w:proofErr w:type="spellEnd"/>
+      <w:r>
+        <w:rPr>
+          <w:rFonts w:ascii="Helvetica Neue" w:hAnsi="Helvetica Neue" w:cs="Helvetica Neue"/>
+          <w:color w:val="606060"/>
+          <w:sz w:val="26"/>
+          <w:szCs w:val="26"/>
+        </w:rPr>
+        <w:t xml:space="preserve"> paired yet. How to do that is described in the next section.</w:t>
       </w:r>
     </w:p>
     <w:p>
       <w:pPr>
         <w:pStyle w:val="Heading1"/>
       </w:pPr>
-      <w:bookmarkStart w:id="7" w:name="_Toc482956096"/>
+      <w:bookmarkStart w:id="7" w:name="_Toc482966756"/>
       <w:r>
         <w:t>Pairing with smartphone</w:t>
       </w:r>
@@ -3405,6 +3769,7 @@
         </w:rPr>
         <w:t xml:space="preserve">To pair the </w:t>
       </w:r>
+      <w:proofErr w:type="spellStart"/>
       <w:r>
         <w:rPr>
           <w:rFonts w:ascii="Helvetica Neue" w:hAnsi="Helvetica Neue" w:cs="Helvetica Neue"/>
@@ -3421,7 +3786,17 @@
           <w:sz w:val="26"/>
           <w:szCs w:val="26"/>
         </w:rPr>
-        <w:t xml:space="preserve">oodlight with your smartphone go to the general android settings of the phone and turn </w:t>
+        <w:t>oodlight</w:t>
+      </w:r>
+      <w:proofErr w:type="spellEnd"/>
+      <w:r>
+        <w:rPr>
+          <w:rFonts w:ascii="Helvetica Neue" w:hAnsi="Helvetica Neue" w:cs="Helvetica Neue"/>
+          <w:color w:val="606060"/>
+          <w:sz w:val="26"/>
+          <w:szCs w:val="26"/>
+        </w:rPr>
+        <w:t xml:space="preserve"> with your smartphone go to the general android settings of the phone and turn </w:t>
       </w:r>
       <w:r>
         <w:rPr>
@@ -3480,7 +3855,27 @@
           <w:sz w:val="26"/>
           <w:szCs w:val="26"/>
         </w:rPr>
-        <w:t xml:space="preserve">Go to the android settings, in there choose the Bluetooth section and turn Bluetooth on. There is a button on the top right which allows to search for nearby devices. Make sure that the Moodlight is plugged in and the Bluetooth functionality is turned on by </w:t>
+        <w:t xml:space="preserve">Go to the android settings, in there choose the Bluetooth section and turn Bluetooth on. There is a button on the top right which allows to search for nearby devices. Make sure that the </w:t>
+      </w:r>
+      <w:proofErr w:type="spellStart"/>
+      <w:r>
+        <w:rPr>
+          <w:rFonts w:ascii="Helvetica Neue" w:hAnsi="Helvetica Neue" w:cs="Helvetica Neue"/>
+          <w:color w:val="606060"/>
+          <w:sz w:val="26"/>
+          <w:szCs w:val="26"/>
+        </w:rPr>
+        <w:t>Moodlight</w:t>
+      </w:r>
+      <w:proofErr w:type="spellEnd"/>
+      <w:r>
+        <w:rPr>
+          <w:rFonts w:ascii="Helvetica Neue" w:hAnsi="Helvetica Neue" w:cs="Helvetica Neue"/>
+          <w:color w:val="606060"/>
+          <w:sz w:val="26"/>
+          <w:szCs w:val="26"/>
+        </w:rPr>
+        <w:t xml:space="preserve"> is plugged in and the Bluetooth functionality is turned on by </w:t>
       </w:r>
       <w:r>
         <w:rPr>
@@ -3498,7 +3893,27 @@
           <w:sz w:val="26"/>
           <w:szCs w:val="26"/>
         </w:rPr>
-        <w:t>luetooth menu on the uC interface (see below).</w:t>
+        <w:t xml:space="preserve">luetooth menu on the </w:t>
+      </w:r>
+      <w:proofErr w:type="spellStart"/>
+      <w:r>
+        <w:rPr>
+          <w:rFonts w:ascii="Helvetica Neue" w:hAnsi="Helvetica Neue" w:cs="Helvetica Neue"/>
+          <w:color w:val="606060"/>
+          <w:sz w:val="26"/>
+          <w:szCs w:val="26"/>
+        </w:rPr>
+        <w:t>uC</w:t>
+      </w:r>
+      <w:proofErr w:type="spellEnd"/>
+      <w:r>
+        <w:rPr>
+          <w:rFonts w:ascii="Helvetica Neue" w:hAnsi="Helvetica Neue" w:cs="Helvetica Neue"/>
+          <w:color w:val="606060"/>
+          <w:sz w:val="26"/>
+          <w:szCs w:val="26"/>
+        </w:rPr>
+        <w:t xml:space="preserve"> interface (see below).</w:t>
       </w:r>
     </w:p>
     <w:p>
@@ -3523,6 +3938,7 @@
         </w:rPr>
         <w:t xml:space="preserve">The Smartphone is now scanning for the device and will show new ones in the list. To pair the </w:t>
       </w:r>
+      <w:proofErr w:type="spellStart"/>
       <w:r>
         <w:rPr>
           <w:rFonts w:ascii="Helvetica Neue" w:hAnsi="Helvetica Neue" w:cs="Helvetica Neue"/>
@@ -3539,7 +3955,17 @@
           <w:sz w:val="26"/>
           <w:szCs w:val="26"/>
         </w:rPr>
-        <w:t>oodlight with the phone simply click pair.</w:t>
+        <w:t>oodlight</w:t>
+      </w:r>
+      <w:proofErr w:type="spellEnd"/>
+      <w:r>
+        <w:rPr>
+          <w:rFonts w:ascii="Helvetica Neue" w:hAnsi="Helvetica Neue" w:cs="Helvetica Neue"/>
+          <w:color w:val="606060"/>
+          <w:sz w:val="26"/>
+          <w:szCs w:val="26"/>
+        </w:rPr>
+        <w:t xml:space="preserve"> with the phone simply click pair.</w:t>
       </w:r>
     </w:p>
     <w:p>
@@ -3641,7 +4067,7 @@
       <w:pPr>
         <w:pStyle w:val="Heading1"/>
       </w:pPr>
-      <w:bookmarkStart w:id="8" w:name="_Toc482956097"/>
+      <w:bookmarkStart w:id="8" w:name="_Toc482966757"/>
       <w:r>
         <w:t>Android user interface</w:t>
       </w:r>
@@ -3667,7 +4093,27 @@
           <w:sz w:val="26"/>
           <w:szCs w:val="26"/>
         </w:rPr>
-        <w:t xml:space="preserve">The Android Moodlight App is </w:t>
+        <w:t xml:space="preserve">The Android </w:t>
+      </w:r>
+      <w:proofErr w:type="spellStart"/>
+      <w:r>
+        <w:rPr>
+          <w:rFonts w:ascii="Helvetica Neue" w:hAnsi="Helvetica Neue" w:cs="Helvetica Neue"/>
+          <w:color w:val="606060"/>
+          <w:sz w:val="26"/>
+          <w:szCs w:val="26"/>
+        </w:rPr>
+        <w:t>Moodlight</w:t>
+      </w:r>
+      <w:proofErr w:type="spellEnd"/>
+      <w:r>
+        <w:rPr>
+          <w:rFonts w:ascii="Helvetica Neue" w:hAnsi="Helvetica Neue" w:cs="Helvetica Neue"/>
+          <w:color w:val="606060"/>
+          <w:sz w:val="26"/>
+          <w:szCs w:val="26"/>
+        </w:rPr>
+        <w:t xml:space="preserve"> App is </w:t>
       </w:r>
       <w:r>
         <w:rPr>
@@ -3708,7 +4154,27 @@
           <w:sz w:val="26"/>
           <w:szCs w:val="26"/>
         </w:rPr>
-        <w:t>Open the Moodlight controller application "The Dome" by clicking on the corresponding Icon on the home screen of the smartphone.</w:t>
+        <w:t xml:space="preserve">Open the </w:t>
+      </w:r>
+      <w:proofErr w:type="spellStart"/>
+      <w:r>
+        <w:rPr>
+          <w:rFonts w:ascii="Helvetica Neue" w:hAnsi="Helvetica Neue" w:cs="Helvetica Neue"/>
+          <w:color w:val="606060"/>
+          <w:sz w:val="26"/>
+          <w:szCs w:val="26"/>
+        </w:rPr>
+        <w:t>Moodlight</w:t>
+      </w:r>
+      <w:proofErr w:type="spellEnd"/>
+      <w:r>
+        <w:rPr>
+          <w:rFonts w:ascii="Helvetica Neue" w:hAnsi="Helvetica Neue" w:cs="Helvetica Neue"/>
+          <w:color w:val="606060"/>
+          <w:sz w:val="26"/>
+          <w:szCs w:val="26"/>
+        </w:rPr>
+        <w:t xml:space="preserve"> controller application "The Dome" by clicking on the corresponding Icon on the home screen of the smartphone.</w:t>
       </w:r>
     </w:p>
     <w:p>
@@ -3840,7 +4306,7 @@
       <w:pPr>
         <w:pStyle w:val="Heading2"/>
       </w:pPr>
-      <w:bookmarkStart w:id="9" w:name="_Toc482956098"/>
+      <w:bookmarkStart w:id="9" w:name="_Toc482966758"/>
       <w:r>
         <w:rPr>
           <w:noProof/>
@@ -3968,7 +4434,7 @@
                               <w:t xml:space="preserve">Figure </w:t>
                             </w:r>
                             <w:r>
-                              <w:t>2</w:t>
+                              <w:t>3</w:t>
                             </w:r>
                             <w:r>
                               <w:rPr>
@@ -4036,7 +4502,7 @@
                         <w:t xml:space="preserve">Figure </w:t>
                       </w:r>
                       <w:r>
-                        <w:t>2</w:t>
+                        <w:t>3</w:t>
                       </w:r>
                       <w:r>
                         <w:rPr>
@@ -4119,16 +4585,34 @@
           <w:sz w:val="26"/>
           <w:szCs w:val="26"/>
         </w:rPr>
-        <w:t xml:space="preserve">The horizontal Motor </w:t>
-      </w:r>
-      <w:r>
-        <w:rPr>
-          <w:rFonts w:ascii="Helvetica Neue" w:hAnsi="Helvetica Neue" w:cs="Helvetica Neue"/>
-          <w:color w:val="606060"/>
-          <w:sz w:val="26"/>
-          <w:szCs w:val="26"/>
-        </w:rPr>
-        <w:t>Slider</w:t>
+        <w:t>The horizontal m</w:t>
+      </w:r>
+      <w:r>
+        <w:rPr>
+          <w:rFonts w:ascii="Helvetica Neue" w:hAnsi="Helvetica Neue" w:cs="Helvetica Neue"/>
+          <w:color w:val="606060"/>
+          <w:sz w:val="26"/>
+          <w:szCs w:val="26"/>
+        </w:rPr>
+        <w:t xml:space="preserve">otor </w:t>
+      </w:r>
+      <w:r>
+        <w:rPr>
+          <w:rFonts w:ascii="Helvetica Neue" w:hAnsi="Helvetica Neue" w:cs="Helvetica Neue"/>
+          <w:color w:val="606060"/>
+          <w:sz w:val="26"/>
+          <w:szCs w:val="26"/>
+        </w:rPr>
+        <w:t>s</w:t>
+      </w:r>
+      <w:r>
+        <w:rPr>
+          <w:rFonts w:ascii="Helvetica Neue" w:hAnsi="Helvetica Neue" w:cs="Helvetica Neue"/>
+          <w:color w:val="606060"/>
+          <w:sz w:val="26"/>
+          <w:szCs w:val="26"/>
+        </w:rPr>
+        <w:t>lider</w:t>
       </w:r>
       <w:r>
         <w:rPr>
@@ -4155,7 +4639,16 @@
           <w:sz w:val="26"/>
           <w:szCs w:val="26"/>
         </w:rPr>
-        <w:t xml:space="preserve"> the Motor speed directly. Move the Slider from left to right to increase the rotation rate of the Star dome.</w:t>
+        <w:t xml:space="preserve"> the m</w:t>
+      </w:r>
+      <w:r>
+        <w:rPr>
+          <w:rFonts w:ascii="Helvetica Neue" w:hAnsi="Helvetica Neue" w:cs="Helvetica Neue"/>
+          <w:color w:val="606060"/>
+          <w:sz w:val="26"/>
+          <w:szCs w:val="26"/>
+        </w:rPr>
+        <w:t>otor speed directly. Move the Slider from left to right to increase the rotation rate of the Star dome.</w:t>
       </w:r>
     </w:p>
     <w:p>
@@ -4196,7 +4689,65 @@
           <w:sz w:val="26"/>
           <w:szCs w:val="26"/>
         </w:rPr>
-        <w:t xml:space="preserve"> new data is sent to the Moodlight this sent to the Moodlight. The Button on the Right of the Coq-wheel allows to toggle the Light on and off and is also indicating the color that has been set for the light.</w:t>
+        <w:t xml:space="preserve"> new data is sent to the </w:t>
+      </w:r>
+      <w:proofErr w:type="spellStart"/>
+      <w:r>
+        <w:rPr>
+          <w:rFonts w:ascii="Helvetica Neue" w:hAnsi="Helvetica Neue" w:cs="Helvetica Neue"/>
+          <w:color w:val="606060"/>
+          <w:sz w:val="26"/>
+          <w:szCs w:val="26"/>
+        </w:rPr>
+        <w:t>Moodlight</w:t>
+      </w:r>
+      <w:proofErr w:type="spellEnd"/>
+      <w:r>
+        <w:rPr>
+          <w:rFonts w:ascii="Helvetica Neue" w:hAnsi="Helvetica Neue" w:cs="Helvetica Neue"/>
+          <w:color w:val="606060"/>
+          <w:sz w:val="26"/>
+          <w:szCs w:val="26"/>
+        </w:rPr>
+        <w:t xml:space="preserve"> t</w:t>
+      </w:r>
+      <w:r>
+        <w:rPr>
+          <w:rFonts w:ascii="Helvetica Neue" w:hAnsi="Helvetica Neue" w:cs="Helvetica Neue"/>
+          <w:color w:val="606060"/>
+          <w:sz w:val="26"/>
+          <w:szCs w:val="26"/>
+        </w:rPr>
+        <w:t xml:space="preserve">his sent to the </w:t>
+      </w:r>
+      <w:proofErr w:type="spellStart"/>
+      <w:r>
+        <w:rPr>
+          <w:rFonts w:ascii="Helvetica Neue" w:hAnsi="Helvetica Neue" w:cs="Helvetica Neue"/>
+          <w:color w:val="606060"/>
+          <w:sz w:val="26"/>
+          <w:szCs w:val="26"/>
+        </w:rPr>
+        <w:t>Moodlight</w:t>
+      </w:r>
+      <w:proofErr w:type="spellEnd"/>
+      <w:r>
+        <w:rPr>
+          <w:rFonts w:ascii="Helvetica Neue" w:hAnsi="Helvetica Neue" w:cs="Helvetica Neue"/>
+          <w:color w:val="606060"/>
+          <w:sz w:val="26"/>
+          <w:szCs w:val="26"/>
+        </w:rPr>
+        <w:t>. The button on the r</w:t>
+      </w:r>
+      <w:r>
+        <w:rPr>
+          <w:rFonts w:ascii="Helvetica Neue" w:hAnsi="Helvetica Neue" w:cs="Helvetica Neue"/>
+          <w:color w:val="606060"/>
+          <w:sz w:val="26"/>
+          <w:szCs w:val="26"/>
+        </w:rPr>
+        <w:t>ight of the Coq-wheel allows to toggle the Light on and off and is also indicating the color that has been set for the light.</w:t>
       </w:r>
     </w:p>
     <w:p>
@@ -4212,7 +4763,7 @@
       <w:pPr>
         <w:pStyle w:val="Heading2"/>
       </w:pPr>
-      <w:bookmarkStart w:id="10" w:name="_Toc482956099"/>
+      <w:bookmarkStart w:id="10" w:name="_Toc482966759"/>
       <w:r>
         <w:t>HSV</w:t>
       </w:r>
@@ -4433,7 +4984,13 @@
                               </w:rPr>
                             </w:pPr>
                             <w:r>
-                              <w:t>Figure 3: HSV t</w:t>
+                              <w:t xml:space="preserve">Figure </w:t>
+                            </w:r>
+                            <w:r>
+                              <w:t>4</w:t>
+                            </w:r>
+                            <w:r>
+                              <w:t>: HSV t</w:t>
                             </w:r>
                             <w:r>
                               <w:t xml:space="preserve">ab of the Android </w:t>
@@ -4481,7 +5038,13 @@
                         </w:rPr>
                       </w:pPr>
                       <w:r>
-                        <w:t>Figure 3: HSV t</w:t>
+                        <w:t xml:space="preserve">Figure </w:t>
+                      </w:r>
+                      <w:r>
+                        <w:t>4</w:t>
+                      </w:r>
+                      <w:r>
+                        <w:t>: HSV t</w:t>
                       </w:r>
                       <w:r>
                         <w:t xml:space="preserve">ab of the Android </w:t>
@@ -4533,7 +5096,7 @@
       <w:pPr>
         <w:pStyle w:val="Heading2"/>
       </w:pPr>
-      <w:bookmarkStart w:id="11" w:name="_Toc482956100"/>
+      <w:bookmarkStart w:id="11" w:name="_Toc482966760"/>
       <w:r>
         <w:rPr>
           <w:noProof/>
@@ -4588,7 +5151,13 @@
                               </w:rPr>
                             </w:pPr>
                             <w:r>
-                              <w:t>Figure 4: Service t</w:t>
+                              <w:t>F</w:t>
+                            </w:r>
+                            <w:r>
+                              <w:t>igure 5</w:t>
+                            </w:r>
+                            <w:r>
+                              <w:t>: Service t</w:t>
                             </w:r>
                             <w:r>
                               <w:t xml:space="preserve">ab of the Android </w:t>
@@ -4633,7 +5202,13 @@
                         </w:rPr>
                       </w:pPr>
                       <w:r>
-                        <w:t>Figure 4: Service t</w:t>
+                        <w:t>F</w:t>
+                      </w:r>
+                      <w:r>
+                        <w:t>igure 5</w:t>
+                      </w:r>
+                      <w:r>
+                        <w:t>: Service t</w:t>
                       </w:r>
                       <w:r>
                         <w:t xml:space="preserve">ab of the Android </w:t>
@@ -4750,7 +5325,45 @@
           <w:sz w:val="26"/>
           <w:szCs w:val="26"/>
         </w:rPr>
-        <w:t xml:space="preserve">The service tab is used to connect and disconnect to the Moodlight. It can also be used to synchronize data and use the send this: section to send commands directly. This can help to find problems and or check additional </w:t>
+        <w:t xml:space="preserve">The service tab is used to connect and disconnect to the </w:t>
+      </w:r>
+      <w:proofErr w:type="spellStart"/>
+      <w:r>
+        <w:rPr>
+          <w:rFonts w:ascii="Helvetica Neue" w:hAnsi="Helvetica Neue" w:cs="Helvetica Neue"/>
+          <w:color w:val="606060"/>
+          <w:sz w:val="26"/>
+          <w:szCs w:val="26"/>
+        </w:rPr>
+        <w:t>Moodlight</w:t>
+      </w:r>
+      <w:proofErr w:type="spellEnd"/>
+      <w:r>
+        <w:rPr>
+          <w:rFonts w:ascii="Helvetica Neue" w:hAnsi="Helvetica Neue" w:cs="Helvetica Neue"/>
+          <w:color w:val="606060"/>
+          <w:sz w:val="26"/>
+          <w:szCs w:val="26"/>
+        </w:rPr>
+        <w:t xml:space="preserve">. It can also be used to synchronize data and use the send this: section to send commands directly. </w:t>
+      </w:r>
+      <w:r>
+        <w:rPr>
+          <w:rFonts w:ascii="Helvetica Neue" w:hAnsi="Helvetica Neue" w:cs="Helvetica Neue"/>
+          <w:color w:val="606060"/>
+          <w:sz w:val="26"/>
+          <w:szCs w:val="26"/>
+        </w:rPr>
+        <w:t>This is a more advance feature and we recommend using it only with the appropriate knowledge, it</w:t>
+      </w:r>
+      <w:r>
+        <w:rPr>
+          <w:rFonts w:ascii="Helvetica Neue" w:hAnsi="Helvetica Neue" w:cs="Helvetica Neue"/>
+          <w:color w:val="606060"/>
+          <w:sz w:val="26"/>
+          <w:szCs w:val="26"/>
+        </w:rPr>
+        <w:t xml:space="preserve"> can help to find problems and or check additional </w:t>
       </w:r>
       <w:r>
         <w:rPr>
@@ -4770,6 +5383,7 @@
         </w:rPr>
         <w:t xml:space="preserve">. The data received from the </w:t>
       </w:r>
+      <w:proofErr w:type="spellStart"/>
       <w:r>
         <w:rPr>
           <w:rFonts w:ascii="Helvetica Neue" w:hAnsi="Helvetica Neue" w:cs="Helvetica Neue"/>
@@ -4786,14 +5400,24 @@
           <w:sz w:val="26"/>
           <w:szCs w:val="26"/>
         </w:rPr>
-        <w:t xml:space="preserve">oodlight is also written into the text field on the bottom of the Service tab. </w:t>
+        <w:t>oodlight</w:t>
+      </w:r>
+      <w:proofErr w:type="spellEnd"/>
+      <w:r>
+        <w:rPr>
+          <w:rFonts w:ascii="Helvetica Neue" w:hAnsi="Helvetica Neue" w:cs="Helvetica Neue"/>
+          <w:color w:val="606060"/>
+          <w:sz w:val="26"/>
+          <w:szCs w:val="26"/>
+        </w:rPr>
+        <w:t xml:space="preserve"> is also written into the text field on the bottom of the Service tab. </w:t>
       </w:r>
     </w:p>
     <w:p>
       <w:pPr>
         <w:pStyle w:val="Heading2"/>
       </w:pPr>
-      <w:bookmarkStart w:id="12" w:name="_Toc482956101"/>
+      <w:bookmarkStart w:id="12" w:name="_Toc482966761"/>
       <w:r>
         <w:t>App general</w:t>
       </w:r>
@@ -4837,7 +5461,27 @@
           <w:sz w:val="26"/>
           <w:szCs w:val="26"/>
         </w:rPr>
-        <w:t xml:space="preserve"> and messages are displayed as little pop ups on the bottom of the application screen. There is one popup for showing that there is no Moodlight connected.</w:t>
+        <w:t xml:space="preserve"> and messages are displayed as little pop ups on the bottom of the application screen. There is one popup for showing that there is no </w:t>
+      </w:r>
+      <w:proofErr w:type="spellStart"/>
+      <w:r>
+        <w:rPr>
+          <w:rFonts w:ascii="Helvetica Neue" w:hAnsi="Helvetica Neue" w:cs="Helvetica Neue"/>
+          <w:color w:val="606060"/>
+          <w:sz w:val="26"/>
+          <w:szCs w:val="26"/>
+        </w:rPr>
+        <w:t>Moodlight</w:t>
+      </w:r>
+      <w:proofErr w:type="spellEnd"/>
+      <w:r>
+        <w:rPr>
+          <w:rFonts w:ascii="Helvetica Neue" w:hAnsi="Helvetica Neue" w:cs="Helvetica Neue"/>
+          <w:color w:val="606060"/>
+          <w:sz w:val="26"/>
+          <w:szCs w:val="26"/>
+        </w:rPr>
+        <w:t xml:space="preserve"> connected.</w:t>
       </w:r>
     </w:p>
     <w:p>
@@ -4865,7 +5509,7 @@
           <w:szCs w:val="26"/>
         </w:rPr>
       </w:pPr>
-      <w:bookmarkStart w:id="13" w:name="_Toc482956102"/>
+      <w:bookmarkStart w:id="13" w:name="_Toc482966762"/>
       <w:r>
         <w:t>Web user interface</w:t>
       </w:r>
@@ -4935,7 +5579,10 @@
                               </w:rPr>
                             </w:pPr>
                             <w:r>
-                              <w:t>Figure 5</w:t>
+                              <w:t xml:space="preserve">Figure </w:t>
+                            </w:r>
+                            <w:r>
+                              <w:t>6</w:t>
                             </w:r>
                             <w:r>
                               <w:t xml:space="preserve">: </w:t>
@@ -4992,7 +5639,10 @@
                         </w:rPr>
                       </w:pPr>
                       <w:r>
-                        <w:t>Figure 5</w:t>
+                        <w:t xml:space="preserve">Figure </w:t>
+                      </w:r>
+                      <w:r>
+                        <w:t>6</w:t>
                       </w:r>
                       <w:r>
                         <w:t xml:space="preserve">: </w:t>
@@ -5359,7 +6009,7 @@
         <w:rStyle w:val="PageNumber"/>
         <w:noProof/>
       </w:rPr>
-      <w:t>2</w:t>
+      <w:t>4</w:t>
     </w:r>
     <w:r>
       <w:rPr>
@@ -5415,7 +6065,7 @@
   <w:abstractNum w:abstractNumId="0">
     <w:nsid w:val="00000001"/>
     <w:multiLevelType w:val="hybridMultilevel"/>
-    <w:tmpl w:val="00000001"/>
+    <w:tmpl w:val="4CDA9CA6"/>
     <w:lvl w:ilvl="0" w:tplc="00000001">
       <w:start w:val="1"/>
       <w:numFmt w:val="bullet"/>
@@ -7295,6 +7945,36 @@
       <w:szCs w:val="18"/>
     </w:rPr>
   </w:style>
+  <w:style w:type="paragraph" w:styleId="BalloonText">
+    <w:name w:val="Balloon Text"/>
+    <w:basedOn w:val="Normal"/>
+    <w:link w:val="BalloonTextChar"/>
+    <w:uiPriority w:val="99"/>
+    <w:semiHidden/>
+    <w:unhideWhenUsed/>
+    <w:rsid w:val="00F26759"/>
+    <w:pPr>
+      <w:spacing w:line="240" w:lineRule="auto"/>
+    </w:pPr>
+    <w:rPr>
+      <w:rFonts w:ascii="Times New Roman" w:hAnsi="Times New Roman" w:cs="Times New Roman"/>
+      <w:sz w:val="18"/>
+      <w:szCs w:val="18"/>
+    </w:rPr>
+  </w:style>
+  <w:style w:type="character" w:customStyle="1" w:styleId="BalloonTextChar">
+    <w:name w:val="Balloon Text Char"/>
+    <w:basedOn w:val="DefaultParagraphFont"/>
+    <w:link w:val="BalloonText"/>
+    <w:uiPriority w:val="99"/>
+    <w:semiHidden/>
+    <w:rsid w:val="00F26759"/>
+    <w:rPr>
+      <w:rFonts w:ascii="Times New Roman" w:hAnsi="Times New Roman" w:cs="Times New Roman"/>
+      <w:sz w:val="18"/>
+      <w:szCs w:val="18"/>
+    </w:rPr>
+  </w:style>
 </w:styles>
 </file>
 
@@ -7564,7 +8244,7 @@
 </file>
 
 <file path=customXml/itemProps1.xml><?xml version="1.0" encoding="utf-8"?>
-<ds:datastoreItem xmlns:ds="http://schemas.openxmlformats.org/officeDocument/2006/customXml" ds:itemID="{313F5D1F-6953-7642-89BA-B8F08A8A17E8}">
+<ds:datastoreItem xmlns:ds="http://schemas.openxmlformats.org/officeDocument/2006/customXml" ds:itemID="{E0D0D7E3-F38D-4447-86A0-D6871E4F7264}">
   <ds:schemaRefs>
     <ds:schemaRef ds:uri="http://schemas.openxmlformats.org/officeDocument/2006/bibliography"/>
   </ds:schemaRefs>

</xml_diff>